<commit_message>
Unit Testing Lab changes
</commit_message>
<xml_diff>
--- a/CSharp OOP Advanced/Unit Testing Lab/06. CSharp-OOP-Advanced-Unit-Testing-Lab.docx
+++ b/CSharp OOP Advanced/Unit Testing Lab/06. CSharp-OOP-Advanced-Unit-Testing-Lab.docx
@@ -1,6 +1,6 @@
 
 <file path=word/document.xml><?xml version="1.0" encoding="utf-8"?>
-<w:document xmlns:wpc="http://schemas.microsoft.com/office/word/2010/wordprocessingCanvas" xmlns:cx="http://schemas.microsoft.com/office/drawing/2014/chartex" xmlns:mc="http://schemas.openxmlformats.org/markup-compatibility/2006" xmlns:o="urn:schemas-microsoft-com:office:office" xmlns:r="http://schemas.openxmlformats.org/officeDocument/2006/relationships" xmlns:m="http://schemas.openxmlformats.org/officeDocument/2006/math" xmlns:v="urn:schemas-microsoft-com:vml" xmlns:wp14="http://schemas.microsoft.com/office/word/2010/wordprocessingDrawing" xmlns:wp="http://schemas.openxmlformats.org/drawingml/2006/wordprocessingDrawing" xmlns:w10="urn:schemas-microsoft-com:office:word" xmlns:w="http://schemas.openxmlformats.org/wordprocessingml/2006/main" xmlns:w14="http://schemas.microsoft.com/office/word/2010/wordml" xmlns:w15="http://schemas.microsoft.com/office/word/2012/wordml" xmlns:w16se="http://schemas.microsoft.com/office/word/2015/wordml/symex" xmlns:wpg="http://schemas.microsoft.com/office/word/2010/wordprocessingGroup" xmlns:wpi="http://schemas.microsoft.com/office/word/2010/wordprocessingInk" xmlns:wne="http://schemas.microsoft.com/office/word/2006/wordml" xmlns:wps="http://schemas.microsoft.com/office/word/2010/wordprocessingShape" mc:Ignorable="w14 w15 w16se wp14">
+<w:document xmlns:wpc="http://schemas.microsoft.com/office/word/2010/wordprocessingCanvas" xmlns:mc="http://schemas.openxmlformats.org/markup-compatibility/2006" xmlns:o="urn:schemas-microsoft-com:office:office" xmlns:r="http://schemas.openxmlformats.org/officeDocument/2006/relationships" xmlns:m="http://schemas.openxmlformats.org/officeDocument/2006/math" xmlns:v="urn:schemas-microsoft-com:vml" xmlns:wp14="http://schemas.microsoft.com/office/word/2010/wordprocessingDrawing" xmlns:wp="http://schemas.openxmlformats.org/drawingml/2006/wordprocessingDrawing" xmlns:w10="urn:schemas-microsoft-com:office:word" xmlns:w="http://schemas.openxmlformats.org/wordprocessingml/2006/main" xmlns:w14="http://schemas.microsoft.com/office/word/2010/wordml" xmlns:wpg="http://schemas.microsoft.com/office/word/2010/wordprocessingGroup" xmlns:wpi="http://schemas.microsoft.com/office/word/2010/wordprocessingInk" xmlns:wne="http://schemas.microsoft.com/office/word/2006/wordml" xmlns:wps="http://schemas.microsoft.com/office/word/2010/wordprocessingShape" mc:Ignorable="w14 wp14">
   <w:body>
     <w:p>
       <w:pPr>
@@ -72,8 +72,6 @@
         </w:rPr>
         <w:t>AxeTests</w:t>
       </w:r>
-      <w:bookmarkStart w:id="0" w:name="_GoBack"/>
-      <w:bookmarkEnd w:id="0"/>
     </w:p>
     <w:p>
       <w:pPr>
@@ -165,7 +163,7 @@
                     <pic:cNvPicPr/>
                   </pic:nvPicPr>
                   <pic:blipFill>
-                    <a:blip r:embed="rId8"/>
+                    <a:blip r:embed="rId9"/>
                     <a:stretch>
                       <a:fillRect/>
                     </a:stretch>
@@ -685,6 +683,8 @@
       <w:r>
         <w:t xml:space="preserve">Interface Weapon </w:t>
       </w:r>
+      <w:bookmarkStart w:id="0" w:name="_GoBack"/>
+      <w:bookmarkEnd w:id="0"/>
     </w:p>
     <w:p>
       <w:pPr>
@@ -960,8 +960,8 @@
       </w:r>
     </w:p>
     <w:sectPr>
-      <w:headerReference w:type="default" r:id="rId9"/>
-      <w:footerReference w:type="default" r:id="rId10"/>
+      <w:headerReference w:type="default" r:id="rId10"/>
+      <w:footerReference w:type="default" r:id="rId11"/>
       <w:pgSz w:w="11909" w:h="16834" w:code="9"/>
       <w:pgMar w:top="567" w:right="737" w:bottom="1077" w:left="737" w:header="567" w:footer="794" w:gutter="0"/>
       <w:cols w:space="720"/>
@@ -972,7 +972,7 @@
 </file>
 
 <file path=word/endnotes.xml><?xml version="1.0" encoding="utf-8"?>
-<w:endnotes xmlns:wpc="http://schemas.microsoft.com/office/word/2010/wordprocessingCanvas" xmlns:cx="http://schemas.microsoft.com/office/drawing/2014/chartex" xmlns:mc="http://schemas.openxmlformats.org/markup-compatibility/2006" xmlns:o="urn:schemas-microsoft-com:office:office" xmlns:r="http://schemas.openxmlformats.org/officeDocument/2006/relationships" xmlns:m="http://schemas.openxmlformats.org/officeDocument/2006/math" xmlns:v="urn:schemas-microsoft-com:vml" xmlns:wp14="http://schemas.microsoft.com/office/word/2010/wordprocessingDrawing" xmlns:wp="http://schemas.openxmlformats.org/drawingml/2006/wordprocessingDrawing" xmlns:w10="urn:schemas-microsoft-com:office:word" xmlns:w="http://schemas.openxmlformats.org/wordprocessingml/2006/main" xmlns:w14="http://schemas.microsoft.com/office/word/2010/wordml" xmlns:w15="http://schemas.microsoft.com/office/word/2012/wordml" xmlns:w16se="http://schemas.microsoft.com/office/word/2015/wordml/symex" xmlns:wpg="http://schemas.microsoft.com/office/word/2010/wordprocessingGroup" xmlns:wpi="http://schemas.microsoft.com/office/word/2010/wordprocessingInk" xmlns:wne="http://schemas.microsoft.com/office/word/2006/wordml" xmlns:wps="http://schemas.microsoft.com/office/word/2010/wordprocessingShape" mc:Ignorable="w14 w15 w16se wp14">
+<w:endnotes xmlns:wpc="http://schemas.microsoft.com/office/word/2010/wordprocessingCanvas" xmlns:mc="http://schemas.openxmlformats.org/markup-compatibility/2006" xmlns:o="urn:schemas-microsoft-com:office:office" xmlns:r="http://schemas.openxmlformats.org/officeDocument/2006/relationships" xmlns:m="http://schemas.openxmlformats.org/officeDocument/2006/math" xmlns:v="urn:schemas-microsoft-com:vml" xmlns:wp14="http://schemas.microsoft.com/office/word/2010/wordprocessingDrawing" xmlns:wp="http://schemas.openxmlformats.org/drawingml/2006/wordprocessingDrawing" xmlns:w10="urn:schemas-microsoft-com:office:word" xmlns:w="http://schemas.openxmlformats.org/wordprocessingml/2006/main" xmlns:w14="http://schemas.microsoft.com/office/word/2010/wordml" xmlns:wpg="http://schemas.microsoft.com/office/word/2010/wordprocessingGroup" xmlns:wpi="http://schemas.microsoft.com/office/word/2010/wordprocessingInk" xmlns:wne="http://schemas.microsoft.com/office/word/2006/wordml" xmlns:wps="http://schemas.microsoft.com/office/word/2010/wordprocessingShape" mc:Ignorable="w14 wp14">
   <w:endnote w:type="separator" w:id="-1">
     <w:p>
       <w:pPr>
@@ -997,7 +997,7 @@
 </file>
 
 <file path=word/footer1.xml><?xml version="1.0" encoding="utf-8"?>
-<w:ftr xmlns:wpc="http://schemas.microsoft.com/office/word/2010/wordprocessingCanvas" xmlns:cx="http://schemas.microsoft.com/office/drawing/2014/chartex" xmlns:mc="http://schemas.openxmlformats.org/markup-compatibility/2006" xmlns:o="urn:schemas-microsoft-com:office:office" xmlns:r="http://schemas.openxmlformats.org/officeDocument/2006/relationships" xmlns:m="http://schemas.openxmlformats.org/officeDocument/2006/math" xmlns:v="urn:schemas-microsoft-com:vml" xmlns:wp14="http://schemas.microsoft.com/office/word/2010/wordprocessingDrawing" xmlns:wp="http://schemas.openxmlformats.org/drawingml/2006/wordprocessingDrawing" xmlns:w10="urn:schemas-microsoft-com:office:word" xmlns:w="http://schemas.openxmlformats.org/wordprocessingml/2006/main" xmlns:w14="http://schemas.microsoft.com/office/word/2010/wordml" xmlns:w15="http://schemas.microsoft.com/office/word/2012/wordml" xmlns:w16se="http://schemas.microsoft.com/office/word/2015/wordml/symex" xmlns:wpg="http://schemas.microsoft.com/office/word/2010/wordprocessingGroup" xmlns:wpi="http://schemas.microsoft.com/office/word/2010/wordprocessingInk" xmlns:wne="http://schemas.microsoft.com/office/word/2006/wordml" xmlns:wps="http://schemas.microsoft.com/office/word/2010/wordprocessingShape" mc:Ignorable="w14 w15 w16se wp14">
+<w:ftr xmlns:wpc="http://schemas.microsoft.com/office/word/2010/wordprocessingCanvas" xmlns:mc="http://schemas.openxmlformats.org/markup-compatibility/2006" xmlns:o="urn:schemas-microsoft-com:office:office" xmlns:r="http://schemas.openxmlformats.org/officeDocument/2006/relationships" xmlns:m="http://schemas.openxmlformats.org/officeDocument/2006/math" xmlns:v="urn:schemas-microsoft-com:vml" xmlns:wp14="http://schemas.microsoft.com/office/word/2010/wordprocessingDrawing" xmlns:wp="http://schemas.openxmlformats.org/drawingml/2006/wordprocessingDrawing" xmlns:w10="urn:schemas-microsoft-com:office:word" xmlns:w="http://schemas.openxmlformats.org/wordprocessingml/2006/main" xmlns:w14="http://schemas.microsoft.com/office/word/2010/wordml" xmlns:wpg="http://schemas.microsoft.com/office/word/2010/wordprocessingGroup" xmlns:wpi="http://schemas.microsoft.com/office/word/2010/wordprocessingInk" xmlns:wne="http://schemas.microsoft.com/office/word/2006/wordml" xmlns:wps="http://schemas.microsoft.com/office/word/2010/wordprocessingShape" mc:Ignorable="w14 wp14">
   <w:p>
     <w:pPr>
       <w:pStyle w:val="Footer"/>
@@ -1129,7 +1129,7 @@
             </wp:anchor>
           </w:drawing>
         </mc:Choice>
-        <mc:Fallback>
+        <mc:Fallback xmlns:w16se="http://schemas.microsoft.com/office/word/2015/wordml/symex" xmlns:w15="http://schemas.microsoft.com/office/word/2012/wordml" xmlns:cx1="http://schemas.microsoft.com/office/drawing/2015/9/8/chartex" xmlns:cx="http://schemas.microsoft.com/office/drawing/2014/chartex">
           <w:pict>
             <v:shapetype w14:anchorId="108A4601" id="_x0000_t202" coordsize="21600,21600" o:spt="202" path="m,l,21600r21600,l21600,xe">
               <v:stroke joinstyle="miter"/>
@@ -1147,14 +1147,13 @@
                         <w:noProof/>
                         <w:sz w:val="20"/>
                         <w:szCs w:val="20"/>
-                        <w:lang w:val="bg-BG" w:eastAsia="bg-BG"/>
                       </w:rPr>
                       <w:drawing>
                         <wp:inline distT="0" distB="0" distL="0" distR="0" wp14:anchorId="7C955148" wp14:editId="075C2EE5">
                           <wp:extent cx="1360800" cy="439200"/>
                           <wp:effectExtent l="0" t="0" r="0" b="0"/>
                           <wp:docPr id="71" name="Picture 71" title="Software University Foundation - logo">
-                            <a:hlinkClick xmlns:a="http://schemas.openxmlformats.org/drawingml/2006/main" r:id="rId1"/>
+                            <a:hlinkClick xmlns:a="http://schemas.openxmlformats.org/drawingml/2006/main" r:id="rId4"/>
                           </wp:docPr>
                           <wp:cNvGraphicFramePr>
                             <a:graphicFrameLocks xmlns:a="http://schemas.openxmlformats.org/drawingml/2006/main"/>
@@ -1164,12 +1163,12 @@
                               <pic:pic xmlns:pic="http://schemas.openxmlformats.org/drawingml/2006/picture">
                                 <pic:nvPicPr>
                                   <pic:cNvPr id="1" name="Picture 1" title="Software University Foundation - logo">
-                                    <a:hlinkClick r:id="rId2"/>
+                                    <a:hlinkClick r:id="rId5"/>
                                   </pic:cNvPr>
                                   <pic:cNvPicPr/>
                                 </pic:nvPicPr>
                                 <pic:blipFill>
-                                  <a:blip r:embed="rId3">
+                                  <a:blip r:embed="rId6">
                                     <a:extLst>
                                       <a:ext uri="{28A0092B-C50C-407E-A947-70E740481C1C}">
                                         <a14:useLocalDpi xmlns:a14="http://schemas.microsoft.com/office/drawing/2010/main" val="0"/>
@@ -1268,9 +1267,9 @@
             </wp:anchor>
           </w:drawing>
         </mc:Choice>
-        <mc:Fallback>
+        <mc:Fallback xmlns:w16se="http://schemas.microsoft.com/office/word/2015/wordml/symex" xmlns:w15="http://schemas.microsoft.com/office/word/2012/wordml" xmlns:cx1="http://schemas.microsoft.com/office/drawing/2015/9/8/chartex" xmlns:cx="http://schemas.microsoft.com/office/drawing/2014/chartex">
           <w:pict>
-            <v:line w14:anchorId="7B7EE10C" id="Straight Connector 1" o:spid="_x0000_s1026" style="position:absolute;flip:y;z-index:251666432;visibility:visible;mso-wrap-style:square;mso-wrap-distance-left:9pt;mso-wrap-distance-top:0;mso-wrap-distance-right:9pt;mso-wrap-distance-bottom:0;mso-position-horizontal:absolute;mso-position-horizontal-relative:text;mso-position-vertical:absolute;mso-position-vertical-relative:text" from="-.1pt,5.2pt" to="520.7pt,5.2pt" o:gfxdata="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" strokecolor="#f37123" strokeweight="1pt">
+            <v:line w14:anchorId="126A35AA" id="Straight Connector 1" o:spid="_x0000_s1026" style="position:absolute;flip:y;z-index:251666432;visibility:visible;mso-wrap-style:square;mso-wrap-distance-left:9pt;mso-wrap-distance-top:0;mso-wrap-distance-right:9pt;mso-wrap-distance-bottom:0;mso-position-horizontal:absolute;mso-position-horizontal-relative:text;mso-position-vertical:absolute;mso-position-vertical-relative:text" from="-.1pt,5.2pt" to="520.7pt,5.2pt" o:gfxdata="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" strokecolor="#f37123" strokeweight="1pt">
               <v:stroke endcap="round"/>
             </v:line>
           </w:pict>
@@ -1375,7 +1374,7 @@
                               <w:sz w:val="18"/>
                               <w:szCs w:val="18"/>
                             </w:rPr>
-                            <w:t>1</w:t>
+                            <w:t>2</w:t>
                           </w:r>
                           <w:r>
                             <w:rPr>
@@ -1444,7 +1443,11 @@
         </mc:Choice>
         <mc:Fallback>
           <w:pict>
-            <v:shape w14:anchorId="71ED3A72" id="Text Box 3" o:spid="_x0000_s1027" type="#_x0000_t202" style="position:absolute;margin-left:444.65pt;margin-top:26.95pt;width:70.9pt;height:15.9pt;z-index:251667456;visibility:visible;mso-wrap-style:square;mso-wrap-distance-left:9pt;mso-wrap-distance-top:0;mso-wrap-distance-right:9pt;mso-wrap-distance-bottom:0;mso-position-horizontal:absolute;mso-position-horizontal-relative:text;mso-position-vertical:absolute;mso-position-vertical-relative:text;v-text-anchor:middle" o:gfxdata="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" filled="f" stroked="f" strokeweight=".5pt">
+            <v:shapetype id="_x0000_t202" coordsize="21600,21600" o:spt="202" path="m,l,21600r21600,l21600,xe">
+              <v:stroke joinstyle="miter"/>
+              <v:path gradientshapeok="t" o:connecttype="rect"/>
+            </v:shapetype>
+            <v:shape id="Text Box 3" o:spid="_x0000_s1027" type="#_x0000_t202" style="position:absolute;margin-left:444.65pt;margin-top:26.95pt;width:70.9pt;height:15.9pt;z-index:251667456;visibility:visible;mso-wrap-style:square;mso-wrap-distance-left:9pt;mso-wrap-distance-top:0;mso-wrap-distance-right:9pt;mso-wrap-distance-bottom:0;mso-position-horizontal:absolute;mso-position-horizontal-relative:text;mso-position-vertical:absolute;mso-position-vertical-relative:text;v-text-anchor:middle" o:gfxdata="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" filled="f" stroked="f" strokeweight=".5pt">
               <v:textbox inset="0,0,0,0">
                 <w:txbxContent>
                   <w:p>
@@ -1490,7 +1493,7 @@
                         <w:sz w:val="18"/>
                         <w:szCs w:val="18"/>
                       </w:rPr>
-                      <w:t>1</w:t>
+                      <w:t>2</w:t>
                     </w:r>
                     <w:r>
                       <w:rPr>
@@ -1631,7 +1634,7 @@
             </wp:anchor>
           </w:drawing>
         </mc:Choice>
-        <mc:Fallback>
+        <mc:Fallback xmlns:w16se="http://schemas.microsoft.com/office/word/2015/wordml/symex" xmlns:w15="http://schemas.microsoft.com/office/word/2012/wordml" xmlns:cx1="http://schemas.microsoft.com/office/drawing/2015/9/8/chartex" xmlns:cx="http://schemas.microsoft.com/office/drawing/2014/chartex">
           <w:pict>
             <v:shape w14:anchorId="499DC636" id="Text Box 2" o:spid="_x0000_s1028" type="#_x0000_t202" style="position:absolute;margin-left:125.15pt;margin-top:26.95pt;width:44.85pt;height:15.75pt;z-index:251664384;visibility:visible;mso-wrap-style:square;mso-wrap-distance-left:9pt;mso-wrap-distance-top:0;mso-wrap-distance-right:9pt;mso-wrap-distance-bottom:0;mso-position-horizontal:absolute;mso-position-horizontal-relative:text;mso-position-vertical:absolute;mso-position-vertical-relative:text;v-text-anchor:middle" o:gfxdata="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" filled="f" stroked="f" strokeweight=".5pt">
               <v:textbox inset=".5mm,0,0,0">
@@ -1717,7 +1720,7 @@
                             </w:rPr>
                             <w:t>© Software University Foundation (</w:t>
                           </w:r>
-                          <w:hyperlink r:id="rId4" w:history="1">
+                          <w:hyperlink r:id="rId7" w:history="1">
                             <w:r>
                               <w:rPr>
                                 <w:rStyle w:val="Hyperlink"/>
@@ -1749,7 +1752,7 @@
                             </w:rPr>
                             <w:t xml:space="preserve"> under the </w:t>
                           </w:r>
-                          <w:hyperlink r:id="rId5" w:history="1">
+                          <w:hyperlink r:id="rId8" w:history="1">
                             <w:r>
                               <w:rPr>
                                 <w:rStyle w:val="Hyperlink"/>
@@ -1788,7 +1791,7 @@
                                 <wp:extent cx="200025" cy="200025"/>
                                 <wp:effectExtent l="0" t="0" r="9525" b="9525"/>
                                 <wp:docPr id="72" name="Picture 72" title="Software University">
-                                  <a:hlinkClick xmlns:a="http://schemas.openxmlformats.org/drawingml/2006/main" r:id="rId6"/>
+                                  <a:hlinkClick xmlns:a="http://schemas.openxmlformats.org/drawingml/2006/main" r:id="rId9"/>
                                 </wp:docPr>
                                 <wp:cNvGraphicFramePr/>
                                 <a:graphic xmlns:a="http://schemas.openxmlformats.org/drawingml/2006/main">
@@ -1796,110 +1799,6 @@
                                     <pic:pic xmlns:pic="http://schemas.openxmlformats.org/drawingml/2006/picture">
                                       <pic:nvPicPr>
                                         <pic:cNvPr id="93" name="Picture 3" title="Software University">
-                                          <a:hlinkClick r:id="rId6"/>
-                                        </pic:cNvPr>
-                                        <pic:cNvPicPr/>
-                                      </pic:nvPicPr>
-                                      <pic:blipFill>
-                                        <a:blip r:embed="rId7"/>
-                                        <a:stretch>
-                                          <a:fillRect/>
-                                        </a:stretch>
-                                      </pic:blipFill>
-                                      <pic:spPr>
-                                        <a:xfrm>
-                                          <a:off x="0" y="0"/>
-                                          <a:ext cx="197485" cy="197485"/>
-                                        </a:xfrm>
-                                        <a:prstGeom prst="rect">
-                                          <a:avLst/>
-                                        </a:prstGeom>
-                                      </pic:spPr>
-                                    </pic:pic>
-                                  </a:graphicData>
-                                </a:graphic>
-                              </wp:inline>
-                            </w:drawing>
-                          </w:r>
-                          <w:r>
-                            <w:rPr>
-                              <w:sz w:val="19"/>
-                              <w:szCs w:val="19"/>
-                            </w:rPr>
-                            <w:t xml:space="preserve">   </w:t>
-                          </w:r>
-                          <w:r>
-                            <w:rPr>
-                              <w:noProof/>
-                              <w:sz w:val="20"/>
-                              <w:szCs w:val="20"/>
-                              <w:lang w:val="bg-BG" w:eastAsia="bg-BG"/>
-                            </w:rPr>
-                            <w:drawing>
-                              <wp:inline distT="0" distB="0" distL="0" distR="0" wp14:anchorId="5EEB9D6A" wp14:editId="1002D443">
-                                <wp:extent cx="200025" cy="200025"/>
-                                <wp:effectExtent l="0" t="0" r="9525" b="9525"/>
-                                <wp:docPr id="73" name="Picture 73" title="Software University Foundation">
-                                  <a:hlinkClick xmlns:a="http://schemas.openxmlformats.org/drawingml/2006/main" r:id="rId4"/>
-                                </wp:docPr>
-                                <wp:cNvGraphicFramePr/>
-                                <a:graphic xmlns:a="http://schemas.openxmlformats.org/drawingml/2006/main">
-                                  <a:graphicData uri="http://schemas.openxmlformats.org/drawingml/2006/picture">
-                                    <pic:pic xmlns:pic="http://schemas.openxmlformats.org/drawingml/2006/picture">
-                                      <pic:nvPicPr>
-                                        <pic:cNvPr id="94" name="Picture 4" title="Software University Foundation">
-                                          <a:hlinkClick r:id="rId1"/>
-                                        </pic:cNvPr>
-                                        <pic:cNvPicPr/>
-                                      </pic:nvPicPr>
-                                      <pic:blipFill>
-                                        <a:blip r:embed="rId8"/>
-                                        <a:stretch>
-                                          <a:fillRect/>
-                                        </a:stretch>
-                                      </pic:blipFill>
-                                      <pic:spPr>
-                                        <a:xfrm>
-                                          <a:off x="0" y="0"/>
-                                          <a:ext cx="197485" cy="197485"/>
-                                        </a:xfrm>
-                                        <a:prstGeom prst="rect">
-                                          <a:avLst/>
-                                        </a:prstGeom>
-                                      </pic:spPr>
-                                    </pic:pic>
-                                  </a:graphicData>
-                                </a:graphic>
-                              </wp:inline>
-                            </w:drawing>
-                          </w:r>
-                          <w:r>
-                            <w:rPr>
-                              <w:sz w:val="19"/>
-                              <w:szCs w:val="19"/>
-                            </w:rPr>
-                            <w:t xml:space="preserve">   </w:t>
-                          </w:r>
-                          <w:r>
-                            <w:rPr>
-                              <w:noProof/>
-                              <w:sz w:val="20"/>
-                              <w:szCs w:val="20"/>
-                              <w:lang w:val="bg-BG" w:eastAsia="bg-BG"/>
-                            </w:rPr>
-                            <w:drawing>
-                              <wp:inline distT="0" distB="0" distL="0" distR="0" wp14:anchorId="5795BF44" wp14:editId="26D784FF">
-                                <wp:extent cx="200025" cy="200025"/>
-                                <wp:effectExtent l="0" t="0" r="9525" b="9525"/>
-                                <wp:docPr id="74" name="Picture 74" title="Software University @ Facebook">
-                                  <a:hlinkClick xmlns:a="http://schemas.openxmlformats.org/drawingml/2006/main" r:id="rId9"/>
-                                </wp:docPr>
-                                <wp:cNvGraphicFramePr/>
-                                <a:graphic xmlns:a="http://schemas.openxmlformats.org/drawingml/2006/main">
-                                  <a:graphicData uri="http://schemas.openxmlformats.org/drawingml/2006/picture">
-                                    <pic:pic xmlns:pic="http://schemas.openxmlformats.org/drawingml/2006/picture">
-                                      <pic:nvPicPr>
-                                        <pic:cNvPr id="95" name="Picture 11" title="Software University @ Facebook">
                                           <a:hlinkClick r:id="rId9"/>
                                         </pic:cNvPr>
                                         <pic:cNvPicPr/>
@@ -1940,11 +1839,115 @@
                               <w:lang w:val="bg-BG" w:eastAsia="bg-BG"/>
                             </w:rPr>
                             <w:drawing>
+                              <wp:inline distT="0" distB="0" distL="0" distR="0" wp14:anchorId="5EEB9D6A" wp14:editId="1002D443">
+                                <wp:extent cx="200025" cy="200025"/>
+                                <wp:effectExtent l="0" t="0" r="9525" b="9525"/>
+                                <wp:docPr id="73" name="Picture 73" title="Software University Foundation">
+                                  <a:hlinkClick xmlns:a="http://schemas.openxmlformats.org/drawingml/2006/main" r:id="rId7"/>
+                                </wp:docPr>
+                                <wp:cNvGraphicFramePr/>
+                                <a:graphic xmlns:a="http://schemas.openxmlformats.org/drawingml/2006/main">
+                                  <a:graphicData uri="http://schemas.openxmlformats.org/drawingml/2006/picture">
+                                    <pic:pic xmlns:pic="http://schemas.openxmlformats.org/drawingml/2006/picture">
+                                      <pic:nvPicPr>
+                                        <pic:cNvPr id="94" name="Picture 4" title="Software University Foundation">
+                                          <a:hlinkClick r:id="rId7"/>
+                                        </pic:cNvPr>
+                                        <pic:cNvPicPr/>
+                                      </pic:nvPicPr>
+                                      <pic:blipFill>
+                                        <a:blip r:embed="rId11"/>
+                                        <a:stretch>
+                                          <a:fillRect/>
+                                        </a:stretch>
+                                      </pic:blipFill>
+                                      <pic:spPr>
+                                        <a:xfrm>
+                                          <a:off x="0" y="0"/>
+                                          <a:ext cx="197485" cy="197485"/>
+                                        </a:xfrm>
+                                        <a:prstGeom prst="rect">
+                                          <a:avLst/>
+                                        </a:prstGeom>
+                                      </pic:spPr>
+                                    </pic:pic>
+                                  </a:graphicData>
+                                </a:graphic>
+                              </wp:inline>
+                            </w:drawing>
+                          </w:r>
+                          <w:r>
+                            <w:rPr>
+                              <w:sz w:val="19"/>
+                              <w:szCs w:val="19"/>
+                            </w:rPr>
+                            <w:t xml:space="preserve">   </w:t>
+                          </w:r>
+                          <w:r>
+                            <w:rPr>
+                              <w:noProof/>
+                              <w:sz w:val="20"/>
+                              <w:szCs w:val="20"/>
+                              <w:lang w:val="bg-BG" w:eastAsia="bg-BG"/>
+                            </w:rPr>
+                            <w:drawing>
+                              <wp:inline distT="0" distB="0" distL="0" distR="0" wp14:anchorId="5795BF44" wp14:editId="26D784FF">
+                                <wp:extent cx="200025" cy="200025"/>
+                                <wp:effectExtent l="0" t="0" r="9525" b="9525"/>
+                                <wp:docPr id="74" name="Picture 74" title="Software University @ Facebook">
+                                  <a:hlinkClick xmlns:a="http://schemas.openxmlformats.org/drawingml/2006/main" r:id="rId12"/>
+                                </wp:docPr>
+                                <wp:cNvGraphicFramePr/>
+                                <a:graphic xmlns:a="http://schemas.openxmlformats.org/drawingml/2006/main">
+                                  <a:graphicData uri="http://schemas.openxmlformats.org/drawingml/2006/picture">
+                                    <pic:pic xmlns:pic="http://schemas.openxmlformats.org/drawingml/2006/picture">
+                                      <pic:nvPicPr>
+                                        <pic:cNvPr id="95" name="Picture 11" title="Software University @ Facebook">
+                                          <a:hlinkClick r:id="rId12"/>
+                                        </pic:cNvPr>
+                                        <pic:cNvPicPr/>
+                                      </pic:nvPicPr>
+                                      <pic:blipFill>
+                                        <a:blip r:embed="rId13"/>
+                                        <a:stretch>
+                                          <a:fillRect/>
+                                        </a:stretch>
+                                      </pic:blipFill>
+                                      <pic:spPr>
+                                        <a:xfrm>
+                                          <a:off x="0" y="0"/>
+                                          <a:ext cx="197485" cy="197485"/>
+                                        </a:xfrm>
+                                        <a:prstGeom prst="rect">
+                                          <a:avLst/>
+                                        </a:prstGeom>
+                                      </pic:spPr>
+                                    </pic:pic>
+                                  </a:graphicData>
+                                </a:graphic>
+                              </wp:inline>
+                            </w:drawing>
+                          </w:r>
+                          <w:r>
+                            <w:rPr>
+                              <w:sz w:val="19"/>
+                              <w:szCs w:val="19"/>
+                            </w:rPr>
+                            <w:t xml:space="preserve">   </w:t>
+                          </w:r>
+                          <w:r>
+                            <w:rPr>
+                              <w:noProof/>
+                              <w:sz w:val="20"/>
+                              <w:szCs w:val="20"/>
+                              <w:lang w:val="bg-BG" w:eastAsia="bg-BG"/>
+                            </w:rPr>
+                            <w:drawing>
                               <wp:inline distT="0" distB="0" distL="0" distR="0" wp14:anchorId="3515F6B1" wp14:editId="26A5A5CA">
                                 <wp:extent cx="200025" cy="200025"/>
                                 <wp:effectExtent l="0" t="0" r="9525" b="9525"/>
                                 <wp:docPr id="75" name="Picture 75" title="Software University @ Twitter">
-                                  <a:hlinkClick xmlns:a="http://schemas.openxmlformats.org/drawingml/2006/main" r:id="rId11"/>
+                                  <a:hlinkClick xmlns:a="http://schemas.openxmlformats.org/drawingml/2006/main" r:id="rId14"/>
                                 </wp:docPr>
                                 <wp:cNvGraphicFramePr/>
                                 <a:graphic xmlns:a="http://schemas.openxmlformats.org/drawingml/2006/main">
@@ -1952,12 +1955,12 @@
                                     <pic:pic xmlns:pic="http://schemas.openxmlformats.org/drawingml/2006/picture">
                                       <pic:nvPicPr>
                                         <pic:cNvPr id="96" name="Picture 16" title="Software University @ Twitter">
-                                          <a:hlinkClick r:id="rId11"/>
+                                          <a:hlinkClick r:id="rId14"/>
                                         </pic:cNvPr>
                                         <pic:cNvPicPr/>
                                       </pic:nvPicPr>
                                       <pic:blipFill>
-                                        <a:blip r:embed="rId12"/>
+                                        <a:blip r:embed="rId15"/>
                                         <a:stretch>
                                           <a:fillRect/>
                                         </a:stretch>
@@ -1996,7 +1999,7 @@
                                 <wp:extent cx="200025" cy="200025"/>
                                 <wp:effectExtent l="0" t="0" r="9525" b="9525"/>
                                 <wp:docPr id="76" name="Picture 76" title="Software University @ YouTube">
-                                  <a:hlinkClick xmlns:a="http://schemas.openxmlformats.org/drawingml/2006/main" r:id="rId13"/>
+                                  <a:hlinkClick xmlns:a="http://schemas.openxmlformats.org/drawingml/2006/main" r:id="rId16"/>
                                 </wp:docPr>
                                 <wp:cNvGraphicFramePr/>
                                 <a:graphic xmlns:a="http://schemas.openxmlformats.org/drawingml/2006/main">
@@ -2004,12 +2007,12 @@
                                     <pic:pic xmlns:pic="http://schemas.openxmlformats.org/drawingml/2006/picture">
                                       <pic:nvPicPr>
                                         <pic:cNvPr id="97" name="Picture 23" title="Software University @ YouTube">
-                                          <a:hlinkClick r:id="rId13"/>
+                                          <a:hlinkClick r:id="rId16"/>
                                         </pic:cNvPr>
                                         <pic:cNvPicPr/>
                                       </pic:nvPicPr>
                                       <pic:blipFill>
-                                        <a:blip r:embed="rId14"/>
+                                        <a:blip r:embed="rId17"/>
                                         <a:stretch>
                                           <a:fillRect/>
                                         </a:stretch>
@@ -2048,7 +2051,7 @@
                                 <wp:extent cx="200025" cy="200025"/>
                                 <wp:effectExtent l="0" t="0" r="9525" b="9525"/>
                                 <wp:docPr id="77" name="Picture 77" title="Software University @ Google+">
-                                  <a:hlinkClick xmlns:a="http://schemas.openxmlformats.org/drawingml/2006/main" r:id="rId15"/>
+                                  <a:hlinkClick xmlns:a="http://schemas.openxmlformats.org/drawingml/2006/main" r:id="rId18"/>
                                 </wp:docPr>
                                 <wp:cNvGraphicFramePr/>
                                 <a:graphic xmlns:a="http://schemas.openxmlformats.org/drawingml/2006/main">
@@ -2056,12 +2059,12 @@
                                     <pic:pic xmlns:pic="http://schemas.openxmlformats.org/drawingml/2006/picture">
                                       <pic:nvPicPr>
                                         <pic:cNvPr id="98" name="Picture 25" title="Software University @ Google+">
-                                          <a:hlinkClick r:id="rId15"/>
+                                          <a:hlinkClick r:id="rId18"/>
                                         </pic:cNvPr>
                                         <pic:cNvPicPr/>
                                       </pic:nvPicPr>
                                       <pic:blipFill>
-                                        <a:blip r:embed="rId16"/>
+                                        <a:blip r:embed="rId19"/>
                                         <a:stretch>
                                           <a:fillRect/>
                                         </a:stretch>
@@ -2100,7 +2103,7 @@
                                 <wp:extent cx="200025" cy="200025"/>
                                 <wp:effectExtent l="0" t="0" r="9525" b="9525"/>
                                 <wp:docPr id="78" name="Picture 78" title="Software University @ LinkedIn">
-                                  <a:hlinkClick xmlns:a="http://schemas.openxmlformats.org/drawingml/2006/main" r:id="rId17"/>
+                                  <a:hlinkClick xmlns:a="http://schemas.openxmlformats.org/drawingml/2006/main" r:id="rId20"/>
                                 </wp:docPr>
                                 <wp:cNvGraphicFramePr/>
                                 <a:graphic xmlns:a="http://schemas.openxmlformats.org/drawingml/2006/main">
@@ -2108,12 +2111,12 @@
                                     <pic:pic xmlns:pic="http://schemas.openxmlformats.org/drawingml/2006/picture">
                                       <pic:nvPicPr>
                                         <pic:cNvPr id="99" name="Picture 27" title="Software University @ LinkedIn">
-                                          <a:hlinkClick r:id="rId17"/>
+                                          <a:hlinkClick r:id="rId20"/>
                                         </pic:cNvPr>
                                         <pic:cNvPicPr/>
                                       </pic:nvPicPr>
                                       <pic:blipFill>
-                                        <a:blip r:embed="rId18"/>
+                                        <a:blip r:embed="rId21"/>
                                         <a:stretch>
                                           <a:fillRect/>
                                         </a:stretch>
@@ -2152,7 +2155,7 @@
                                 <wp:extent cx="200025" cy="200025"/>
                                 <wp:effectExtent l="0" t="0" r="9525" b="9525"/>
                                 <wp:docPr id="79" name="Picture 79" title="Software University @ SlideShare">
-                                  <a:hlinkClick xmlns:a="http://schemas.openxmlformats.org/drawingml/2006/main" r:id="rId19"/>
+                                  <a:hlinkClick xmlns:a="http://schemas.openxmlformats.org/drawingml/2006/main" r:id="rId22"/>
                                 </wp:docPr>
                                 <wp:cNvGraphicFramePr/>
                                 <a:graphic xmlns:a="http://schemas.openxmlformats.org/drawingml/2006/main">
@@ -2160,12 +2163,12 @@
                                     <pic:pic xmlns:pic="http://schemas.openxmlformats.org/drawingml/2006/picture">
                                       <pic:nvPicPr>
                                         <pic:cNvPr id="101" name="Picture 99" title="Software University @ SlideShare">
-                                          <a:hlinkClick r:id="rId19"/>
+                                          <a:hlinkClick r:id="rId22"/>
                                         </pic:cNvPr>
                                         <pic:cNvPicPr/>
                                       </pic:nvPicPr>
                                       <pic:blipFill>
-                                        <a:blip r:embed="rId20"/>
+                                        <a:blip r:embed="rId23"/>
                                         <a:stretch>
                                           <a:fillRect/>
                                         </a:stretch>
@@ -2204,7 +2207,7 @@
                                 <wp:extent cx="200025" cy="200025"/>
                                 <wp:effectExtent l="0" t="0" r="9525" b="9525"/>
                                 <wp:docPr id="80" name="Picture 80" title="Software University @ GitHub">
-                                  <a:hlinkClick xmlns:a="http://schemas.openxmlformats.org/drawingml/2006/main" r:id="rId21"/>
+                                  <a:hlinkClick xmlns:a="http://schemas.openxmlformats.org/drawingml/2006/main" r:id="rId24"/>
                                 </wp:docPr>
                                 <wp:cNvGraphicFramePr/>
                                 <a:graphic xmlns:a="http://schemas.openxmlformats.org/drawingml/2006/main">
@@ -2212,12 +2215,12 @@
                                     <pic:pic xmlns:pic="http://schemas.openxmlformats.org/drawingml/2006/picture">
                                       <pic:nvPicPr>
                                         <pic:cNvPr id="102" name="Picture 35" title="Software University @ GitHub">
-                                          <a:hlinkClick r:id="rId21"/>
+                                          <a:hlinkClick r:id="rId24"/>
                                         </pic:cNvPr>
                                         <pic:cNvPicPr/>
                                       </pic:nvPicPr>
                                       <pic:blipFill>
-                                        <a:blip r:embed="rId22"/>
+                                        <a:blip r:embed="rId25"/>
                                         <a:stretch>
                                           <a:fillRect/>
                                         </a:stretch>
@@ -2256,7 +2259,7 @@
                                 <wp:extent cx="200025" cy="200025"/>
                                 <wp:effectExtent l="0" t="0" r="9525" b="9525"/>
                                 <wp:docPr id="81" name="Picture 81" title="Software University: Email Us">
-                                  <a:hlinkClick xmlns:a="http://schemas.openxmlformats.org/drawingml/2006/main" r:id="rId23"/>
+                                  <a:hlinkClick xmlns:a="http://schemas.openxmlformats.org/drawingml/2006/main" r:id="rId26"/>
                                 </wp:docPr>
                                 <wp:cNvGraphicFramePr/>
                                 <a:graphic xmlns:a="http://schemas.openxmlformats.org/drawingml/2006/main">
@@ -2264,12 +2267,12 @@
                                     <pic:pic xmlns:pic="http://schemas.openxmlformats.org/drawingml/2006/picture">
                                       <pic:nvPicPr>
                                         <pic:cNvPr id="103" name="Picture 85" title="Software University: Email Us">
-                                          <a:hlinkClick r:id="rId23"/>
+                                          <a:hlinkClick r:id="rId26"/>
                                         </pic:cNvPr>
                                         <pic:cNvPicPr/>
                                       </pic:nvPicPr>
                                       <pic:blipFill>
-                                        <a:blip r:embed="rId24"/>
+                                        <a:blip r:embed="rId27"/>
                                         <a:stretch>
                                           <a:fillRect/>
                                         </a:stretch>
@@ -2301,7 +2304,7 @@
             </wp:anchor>
           </w:drawing>
         </mc:Choice>
-        <mc:Fallback>
+        <mc:Fallback xmlns:w16se="http://schemas.microsoft.com/office/word/2015/wordml/symex" xmlns:w15="http://schemas.microsoft.com/office/word/2012/wordml" xmlns:cx1="http://schemas.microsoft.com/office/drawing/2015/9/8/chartex" xmlns:cx="http://schemas.microsoft.com/office/drawing/2014/chartex">
           <w:pict>
             <v:shape w14:anchorId="0FADFBC2" id="Text Box 17" o:spid="_x0000_s1029" type="#_x0000_t202" style="position:absolute;margin-left:124.4pt;margin-top:6.7pt;width:396.3pt;height:40.45pt;z-index:251663360;visibility:visible;mso-wrap-style:square;mso-wrap-distance-left:9pt;mso-wrap-distance-top:0;mso-wrap-distance-right:9pt;mso-wrap-distance-bottom:0;mso-position-horizontal:absolute;mso-position-horizontal-relative:text;mso-position-vertical:absolute;mso-position-vertical-relative:text;v-text-anchor:top" o:gfxdata="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" filled="f" stroked="f">
               <v:textbox inset=".5mm,1.2mm,.5mm,.5mm">
@@ -2321,7 +2324,7 @@
                       </w:rPr>
                       <w:t>© Software University Foundation (</w:t>
                     </w:r>
-                    <w:hyperlink r:id="rId25" w:history="1">
+                    <w:hyperlink r:id="rId28" w:history="1">
                       <w:r>
                         <w:rPr>
                           <w:rStyle w:val="Hyperlink"/>
@@ -2353,7 +2356,7 @@
                       </w:rPr>
                       <w:t xml:space="preserve"> under the </w:t>
                     </w:r>
-                    <w:hyperlink r:id="rId26" w:history="1">
+                    <w:hyperlink r:id="rId29" w:history="1">
                       <w:r>
                         <w:rPr>
                           <w:rStyle w:val="Hyperlink"/>
@@ -2385,14 +2388,13 @@
                         <w:noProof/>
                         <w:sz w:val="20"/>
                         <w:szCs w:val="20"/>
-                        <w:lang w:val="bg-BG" w:eastAsia="bg-BG"/>
                       </w:rPr>
                       <w:drawing>
                         <wp:inline distT="0" distB="0" distL="0" distR="0" wp14:anchorId="767FC4DB" wp14:editId="1EAFF235">
                           <wp:extent cx="200025" cy="200025"/>
                           <wp:effectExtent l="0" t="0" r="9525" b="9525"/>
                           <wp:docPr id="72" name="Picture 72" title="Software University">
-                            <a:hlinkClick xmlns:a="http://schemas.openxmlformats.org/drawingml/2006/main" r:id="rId6"/>
+                            <a:hlinkClick xmlns:a="http://schemas.openxmlformats.org/drawingml/2006/main" r:id="rId30"/>
                           </wp:docPr>
                           <wp:cNvGraphicFramePr/>
                           <a:graphic xmlns:a="http://schemas.openxmlformats.org/drawingml/2006/main">
@@ -2400,12 +2402,12 @@
                               <pic:pic xmlns:pic="http://schemas.openxmlformats.org/drawingml/2006/picture">
                                 <pic:nvPicPr>
                                   <pic:cNvPr id="93" name="Picture 3" title="Software University">
-                                    <a:hlinkClick r:id="rId6"/>
+                                    <a:hlinkClick r:id="rId30"/>
                                   </pic:cNvPr>
                                   <pic:cNvPicPr/>
                                 </pic:nvPicPr>
                                 <pic:blipFill>
-                                  <a:blip r:embed="rId7"/>
+                                  <a:blip r:embed="rId31"/>
                                   <a:stretch>
                                     <a:fillRect/>
                                   </a:stretch>
@@ -2437,14 +2439,13 @@
                         <w:noProof/>
                         <w:sz w:val="20"/>
                         <w:szCs w:val="20"/>
-                        <w:lang w:val="bg-BG" w:eastAsia="bg-BG"/>
                       </w:rPr>
                       <w:drawing>
                         <wp:inline distT="0" distB="0" distL="0" distR="0" wp14:anchorId="5EEB9D6A" wp14:editId="1002D443">
                           <wp:extent cx="200025" cy="200025"/>
                           <wp:effectExtent l="0" t="0" r="9525" b="9525"/>
                           <wp:docPr id="73" name="Picture 73" title="Software University Foundation">
-                            <a:hlinkClick xmlns:a="http://schemas.openxmlformats.org/drawingml/2006/main" r:id="rId4"/>
+                            <a:hlinkClick xmlns:a="http://schemas.openxmlformats.org/drawingml/2006/main" r:id="rId32"/>
                           </wp:docPr>
                           <wp:cNvGraphicFramePr/>
                           <a:graphic xmlns:a="http://schemas.openxmlformats.org/drawingml/2006/main">
@@ -2452,12 +2453,12 @@
                               <pic:pic xmlns:pic="http://schemas.openxmlformats.org/drawingml/2006/picture">
                                 <pic:nvPicPr>
                                   <pic:cNvPr id="94" name="Picture 4" title="Software University Foundation">
-                                    <a:hlinkClick r:id="rId25"/>
+                                    <a:hlinkClick r:id="rId32"/>
                                   </pic:cNvPr>
                                   <pic:cNvPicPr/>
                                 </pic:nvPicPr>
                                 <pic:blipFill>
-                                  <a:blip r:embed="rId8"/>
+                                  <a:blip r:embed="rId33"/>
                                   <a:stretch>
                                     <a:fillRect/>
                                   </a:stretch>
@@ -2489,14 +2490,13 @@
                         <w:noProof/>
                         <w:sz w:val="20"/>
                         <w:szCs w:val="20"/>
-                        <w:lang w:val="bg-BG" w:eastAsia="bg-BG"/>
                       </w:rPr>
                       <w:drawing>
                         <wp:inline distT="0" distB="0" distL="0" distR="0" wp14:anchorId="5795BF44" wp14:editId="26D784FF">
                           <wp:extent cx="200025" cy="200025"/>
                           <wp:effectExtent l="0" t="0" r="9525" b="9525"/>
                           <wp:docPr id="74" name="Picture 74" title="Software University @ Facebook">
-                            <a:hlinkClick xmlns:a="http://schemas.openxmlformats.org/drawingml/2006/main" r:id="rId9"/>
+                            <a:hlinkClick xmlns:a="http://schemas.openxmlformats.org/drawingml/2006/main" r:id="rId34"/>
                           </wp:docPr>
                           <wp:cNvGraphicFramePr/>
                           <a:graphic xmlns:a="http://schemas.openxmlformats.org/drawingml/2006/main">
@@ -2504,12 +2504,12 @@
                               <pic:pic xmlns:pic="http://schemas.openxmlformats.org/drawingml/2006/picture">
                                 <pic:nvPicPr>
                                   <pic:cNvPr id="95" name="Picture 11" title="Software University @ Facebook">
-                                    <a:hlinkClick r:id="rId9"/>
+                                    <a:hlinkClick r:id="rId34"/>
                                   </pic:cNvPr>
                                   <pic:cNvPicPr/>
                                 </pic:nvPicPr>
                                 <pic:blipFill>
-                                  <a:blip r:embed="rId10"/>
+                                  <a:blip r:embed="rId35"/>
                                   <a:stretch>
                                     <a:fillRect/>
                                   </a:stretch>
@@ -2541,14 +2541,13 @@
                         <w:noProof/>
                         <w:sz w:val="20"/>
                         <w:szCs w:val="20"/>
-                        <w:lang w:val="bg-BG" w:eastAsia="bg-BG"/>
                       </w:rPr>
                       <w:drawing>
                         <wp:inline distT="0" distB="0" distL="0" distR="0" wp14:anchorId="3515F6B1" wp14:editId="26A5A5CA">
                           <wp:extent cx="200025" cy="200025"/>
                           <wp:effectExtent l="0" t="0" r="9525" b="9525"/>
                           <wp:docPr id="75" name="Picture 75" title="Software University @ Twitter">
-                            <a:hlinkClick xmlns:a="http://schemas.openxmlformats.org/drawingml/2006/main" r:id="rId11"/>
+                            <a:hlinkClick xmlns:a="http://schemas.openxmlformats.org/drawingml/2006/main" r:id="rId36"/>
                           </wp:docPr>
                           <wp:cNvGraphicFramePr/>
                           <a:graphic xmlns:a="http://schemas.openxmlformats.org/drawingml/2006/main">
@@ -2556,12 +2555,12 @@
                               <pic:pic xmlns:pic="http://schemas.openxmlformats.org/drawingml/2006/picture">
                                 <pic:nvPicPr>
                                   <pic:cNvPr id="96" name="Picture 16" title="Software University @ Twitter">
-                                    <a:hlinkClick r:id="rId11"/>
+                                    <a:hlinkClick r:id="rId36"/>
                                   </pic:cNvPr>
                                   <pic:cNvPicPr/>
                                 </pic:nvPicPr>
                                 <pic:blipFill>
-                                  <a:blip r:embed="rId12"/>
+                                  <a:blip r:embed="rId37"/>
                                   <a:stretch>
                                     <a:fillRect/>
                                   </a:stretch>
@@ -2593,14 +2592,13 @@
                         <w:noProof/>
                         <w:sz w:val="20"/>
                         <w:szCs w:val="20"/>
-                        <w:lang w:val="bg-BG" w:eastAsia="bg-BG"/>
                       </w:rPr>
                       <w:drawing>
                         <wp:inline distT="0" distB="0" distL="0" distR="0" wp14:anchorId="3BD606C8" wp14:editId="1CCEFCAD">
                           <wp:extent cx="200025" cy="200025"/>
                           <wp:effectExtent l="0" t="0" r="9525" b="9525"/>
                           <wp:docPr id="76" name="Picture 76" title="Software University @ YouTube">
-                            <a:hlinkClick xmlns:a="http://schemas.openxmlformats.org/drawingml/2006/main" r:id="rId13"/>
+                            <a:hlinkClick xmlns:a="http://schemas.openxmlformats.org/drawingml/2006/main" r:id="rId38"/>
                           </wp:docPr>
                           <wp:cNvGraphicFramePr/>
                           <a:graphic xmlns:a="http://schemas.openxmlformats.org/drawingml/2006/main">
@@ -2608,12 +2606,12 @@
                               <pic:pic xmlns:pic="http://schemas.openxmlformats.org/drawingml/2006/picture">
                                 <pic:nvPicPr>
                                   <pic:cNvPr id="97" name="Picture 23" title="Software University @ YouTube">
-                                    <a:hlinkClick r:id="rId13"/>
+                                    <a:hlinkClick r:id="rId38"/>
                                   </pic:cNvPr>
                                   <pic:cNvPicPr/>
                                 </pic:nvPicPr>
                                 <pic:blipFill>
-                                  <a:blip r:embed="rId14"/>
+                                  <a:blip r:embed="rId39"/>
                                   <a:stretch>
                                     <a:fillRect/>
                                   </a:stretch>
@@ -2645,14 +2643,13 @@
                         <w:noProof/>
                         <w:sz w:val="20"/>
                         <w:szCs w:val="20"/>
-                        <w:lang w:val="bg-BG" w:eastAsia="bg-BG"/>
                       </w:rPr>
                       <w:drawing>
                         <wp:inline distT="0" distB="0" distL="0" distR="0" wp14:anchorId="4BC04067" wp14:editId="29739B2B">
                           <wp:extent cx="200025" cy="200025"/>
                           <wp:effectExtent l="0" t="0" r="9525" b="9525"/>
                           <wp:docPr id="77" name="Picture 77" title="Software University @ Google+">
-                            <a:hlinkClick xmlns:a="http://schemas.openxmlformats.org/drawingml/2006/main" r:id="rId15"/>
+                            <a:hlinkClick xmlns:a="http://schemas.openxmlformats.org/drawingml/2006/main" r:id="rId40"/>
                           </wp:docPr>
                           <wp:cNvGraphicFramePr/>
                           <a:graphic xmlns:a="http://schemas.openxmlformats.org/drawingml/2006/main">
@@ -2660,12 +2657,12 @@
                               <pic:pic xmlns:pic="http://schemas.openxmlformats.org/drawingml/2006/picture">
                                 <pic:nvPicPr>
                                   <pic:cNvPr id="98" name="Picture 25" title="Software University @ Google+">
-                                    <a:hlinkClick r:id="rId15"/>
+                                    <a:hlinkClick r:id="rId40"/>
                                   </pic:cNvPr>
                                   <pic:cNvPicPr/>
                                 </pic:nvPicPr>
                                 <pic:blipFill>
-                                  <a:blip r:embed="rId16"/>
+                                  <a:blip r:embed="rId41"/>
                                   <a:stretch>
                                     <a:fillRect/>
                                   </a:stretch>
@@ -2697,14 +2694,13 @@
                         <w:noProof/>
                         <w:sz w:val="20"/>
                         <w:szCs w:val="20"/>
-                        <w:lang w:val="bg-BG" w:eastAsia="bg-BG"/>
                       </w:rPr>
                       <w:drawing>
                         <wp:inline distT="0" distB="0" distL="0" distR="0" wp14:anchorId="53147BBD" wp14:editId="53DBE790">
                           <wp:extent cx="200025" cy="200025"/>
                           <wp:effectExtent l="0" t="0" r="9525" b="9525"/>
                           <wp:docPr id="78" name="Picture 78" title="Software University @ LinkedIn">
-                            <a:hlinkClick xmlns:a="http://schemas.openxmlformats.org/drawingml/2006/main" r:id="rId17"/>
+                            <a:hlinkClick xmlns:a="http://schemas.openxmlformats.org/drawingml/2006/main" r:id="rId42"/>
                           </wp:docPr>
                           <wp:cNvGraphicFramePr/>
                           <a:graphic xmlns:a="http://schemas.openxmlformats.org/drawingml/2006/main">
@@ -2712,12 +2708,12 @@
                               <pic:pic xmlns:pic="http://schemas.openxmlformats.org/drawingml/2006/picture">
                                 <pic:nvPicPr>
                                   <pic:cNvPr id="99" name="Picture 27" title="Software University @ LinkedIn">
-                                    <a:hlinkClick r:id="rId17"/>
+                                    <a:hlinkClick r:id="rId42"/>
                                   </pic:cNvPr>
                                   <pic:cNvPicPr/>
                                 </pic:nvPicPr>
                                 <pic:blipFill>
-                                  <a:blip r:embed="rId18"/>
+                                  <a:blip r:embed="rId43"/>
                                   <a:stretch>
                                     <a:fillRect/>
                                   </a:stretch>
@@ -2749,14 +2745,13 @@
                         <w:noProof/>
                         <w:sz w:val="20"/>
                         <w:szCs w:val="20"/>
-                        <w:lang w:val="bg-BG" w:eastAsia="bg-BG"/>
                       </w:rPr>
                       <w:drawing>
                         <wp:inline distT="0" distB="0" distL="0" distR="0" wp14:anchorId="364F5A5A" wp14:editId="1D49FCC6">
                           <wp:extent cx="200025" cy="200025"/>
                           <wp:effectExtent l="0" t="0" r="9525" b="9525"/>
                           <wp:docPr id="79" name="Picture 79" title="Software University @ SlideShare">
-                            <a:hlinkClick xmlns:a="http://schemas.openxmlformats.org/drawingml/2006/main" r:id="rId19"/>
+                            <a:hlinkClick xmlns:a="http://schemas.openxmlformats.org/drawingml/2006/main" r:id="rId44"/>
                           </wp:docPr>
                           <wp:cNvGraphicFramePr/>
                           <a:graphic xmlns:a="http://schemas.openxmlformats.org/drawingml/2006/main">
@@ -2764,12 +2759,12 @@
                               <pic:pic xmlns:pic="http://schemas.openxmlformats.org/drawingml/2006/picture">
                                 <pic:nvPicPr>
                                   <pic:cNvPr id="101" name="Picture 99" title="Software University @ SlideShare">
-                                    <a:hlinkClick r:id="rId19"/>
+                                    <a:hlinkClick r:id="rId44"/>
                                   </pic:cNvPr>
                                   <pic:cNvPicPr/>
                                 </pic:nvPicPr>
                                 <pic:blipFill>
-                                  <a:blip r:embed="rId20"/>
+                                  <a:blip r:embed="rId45"/>
                                   <a:stretch>
                                     <a:fillRect/>
                                   </a:stretch>
@@ -2801,14 +2796,13 @@
                         <w:noProof/>
                         <w:sz w:val="20"/>
                         <w:szCs w:val="20"/>
-                        <w:lang w:val="bg-BG" w:eastAsia="bg-BG"/>
                       </w:rPr>
                       <w:drawing>
                         <wp:inline distT="0" distB="0" distL="0" distR="0" wp14:anchorId="3A72F5BF" wp14:editId="674A749B">
                           <wp:extent cx="200025" cy="200025"/>
                           <wp:effectExtent l="0" t="0" r="9525" b="9525"/>
                           <wp:docPr id="80" name="Picture 80" title="Software University @ GitHub">
-                            <a:hlinkClick xmlns:a="http://schemas.openxmlformats.org/drawingml/2006/main" r:id="rId21"/>
+                            <a:hlinkClick xmlns:a="http://schemas.openxmlformats.org/drawingml/2006/main" r:id="rId46"/>
                           </wp:docPr>
                           <wp:cNvGraphicFramePr/>
                           <a:graphic xmlns:a="http://schemas.openxmlformats.org/drawingml/2006/main">
@@ -2816,12 +2810,12 @@
                               <pic:pic xmlns:pic="http://schemas.openxmlformats.org/drawingml/2006/picture">
                                 <pic:nvPicPr>
                                   <pic:cNvPr id="102" name="Picture 35" title="Software University @ GitHub">
-                                    <a:hlinkClick r:id="rId21"/>
+                                    <a:hlinkClick r:id="rId46"/>
                                   </pic:cNvPr>
                                   <pic:cNvPicPr/>
                                 </pic:nvPicPr>
                                 <pic:blipFill>
-                                  <a:blip r:embed="rId22"/>
+                                  <a:blip r:embed="rId47"/>
                                   <a:stretch>
                                     <a:fillRect/>
                                   </a:stretch>
@@ -2853,14 +2847,13 @@
                         <w:noProof/>
                         <w:sz w:val="20"/>
                         <w:szCs w:val="20"/>
-                        <w:lang w:val="bg-BG" w:eastAsia="bg-BG"/>
                       </w:rPr>
                       <w:drawing>
                         <wp:inline distT="0" distB="0" distL="0" distR="0" wp14:anchorId="2E683E71" wp14:editId="7030509C">
                           <wp:extent cx="200025" cy="200025"/>
                           <wp:effectExtent l="0" t="0" r="9525" b="9525"/>
                           <wp:docPr id="81" name="Picture 81" title="Software University: Email Us">
-                            <a:hlinkClick xmlns:a="http://schemas.openxmlformats.org/drawingml/2006/main" r:id="rId23"/>
+                            <a:hlinkClick xmlns:a="http://schemas.openxmlformats.org/drawingml/2006/main" r:id="rId48"/>
                           </wp:docPr>
                           <wp:cNvGraphicFramePr/>
                           <a:graphic xmlns:a="http://schemas.openxmlformats.org/drawingml/2006/main">
@@ -2868,12 +2861,12 @@
                               <pic:pic xmlns:pic="http://schemas.openxmlformats.org/drawingml/2006/picture">
                                 <pic:nvPicPr>
                                   <pic:cNvPr id="103" name="Picture 85" title="Software University: Email Us">
-                                    <a:hlinkClick r:id="rId23"/>
+                                    <a:hlinkClick r:id="rId48"/>
                                   </pic:cNvPr>
                                   <pic:cNvPicPr/>
                                 </pic:nvPicPr>
                                 <pic:blipFill>
-                                  <a:blip r:embed="rId24"/>
+                                  <a:blip r:embed="rId49"/>
                                   <a:stretch>
                                     <a:fillRect/>
                                   </a:stretch>
@@ -2906,7 +2899,7 @@
 </file>
 
 <file path=word/footnotes.xml><?xml version="1.0" encoding="utf-8"?>
-<w:footnotes xmlns:wpc="http://schemas.microsoft.com/office/word/2010/wordprocessingCanvas" xmlns:cx="http://schemas.microsoft.com/office/drawing/2014/chartex" xmlns:mc="http://schemas.openxmlformats.org/markup-compatibility/2006" xmlns:o="urn:schemas-microsoft-com:office:office" xmlns:r="http://schemas.openxmlformats.org/officeDocument/2006/relationships" xmlns:m="http://schemas.openxmlformats.org/officeDocument/2006/math" xmlns:v="urn:schemas-microsoft-com:vml" xmlns:wp14="http://schemas.microsoft.com/office/word/2010/wordprocessingDrawing" xmlns:wp="http://schemas.openxmlformats.org/drawingml/2006/wordprocessingDrawing" xmlns:w10="urn:schemas-microsoft-com:office:word" xmlns:w="http://schemas.openxmlformats.org/wordprocessingml/2006/main" xmlns:w14="http://schemas.microsoft.com/office/word/2010/wordml" xmlns:w15="http://schemas.microsoft.com/office/word/2012/wordml" xmlns:w16se="http://schemas.microsoft.com/office/word/2015/wordml/symex" xmlns:wpg="http://schemas.microsoft.com/office/word/2010/wordprocessingGroup" xmlns:wpi="http://schemas.microsoft.com/office/word/2010/wordprocessingInk" xmlns:wne="http://schemas.microsoft.com/office/word/2006/wordml" xmlns:wps="http://schemas.microsoft.com/office/word/2010/wordprocessingShape" mc:Ignorable="w14 w15 w16se wp14">
+<w:footnotes xmlns:wpc="http://schemas.microsoft.com/office/word/2010/wordprocessingCanvas" xmlns:mc="http://schemas.openxmlformats.org/markup-compatibility/2006" xmlns:o="urn:schemas-microsoft-com:office:office" xmlns:r="http://schemas.openxmlformats.org/officeDocument/2006/relationships" xmlns:m="http://schemas.openxmlformats.org/officeDocument/2006/math" xmlns:v="urn:schemas-microsoft-com:vml" xmlns:wp14="http://schemas.microsoft.com/office/word/2010/wordprocessingDrawing" xmlns:wp="http://schemas.openxmlformats.org/drawingml/2006/wordprocessingDrawing" xmlns:w10="urn:schemas-microsoft-com:office:word" xmlns:w="http://schemas.openxmlformats.org/wordprocessingml/2006/main" xmlns:w14="http://schemas.microsoft.com/office/word/2010/wordml" xmlns:wpg="http://schemas.microsoft.com/office/word/2010/wordprocessingGroup" xmlns:wpi="http://schemas.microsoft.com/office/word/2010/wordprocessingInk" xmlns:wne="http://schemas.microsoft.com/office/word/2006/wordml" xmlns:wps="http://schemas.microsoft.com/office/word/2010/wordprocessingShape" mc:Ignorable="w14 wp14">
   <w:footnote w:type="separator" w:id="-1">
     <w:p>
       <w:pPr>
@@ -2931,7 +2924,7 @@
 </file>
 
 <file path=word/header1.xml><?xml version="1.0" encoding="utf-8"?>
-<w:hdr xmlns:wpc="http://schemas.microsoft.com/office/word/2010/wordprocessingCanvas" xmlns:cx="http://schemas.microsoft.com/office/drawing/2014/chartex" xmlns:mc="http://schemas.openxmlformats.org/markup-compatibility/2006" xmlns:o="urn:schemas-microsoft-com:office:office" xmlns:r="http://schemas.openxmlformats.org/officeDocument/2006/relationships" xmlns:m="http://schemas.openxmlformats.org/officeDocument/2006/math" xmlns:v="urn:schemas-microsoft-com:vml" xmlns:wp14="http://schemas.microsoft.com/office/word/2010/wordprocessingDrawing" xmlns:wp="http://schemas.openxmlformats.org/drawingml/2006/wordprocessingDrawing" xmlns:w10="urn:schemas-microsoft-com:office:word" xmlns:w="http://schemas.openxmlformats.org/wordprocessingml/2006/main" xmlns:w14="http://schemas.microsoft.com/office/word/2010/wordml" xmlns:w15="http://schemas.microsoft.com/office/word/2012/wordml" xmlns:w16se="http://schemas.microsoft.com/office/word/2015/wordml/symex" xmlns:wpg="http://schemas.microsoft.com/office/word/2010/wordprocessingGroup" xmlns:wpi="http://schemas.microsoft.com/office/word/2010/wordprocessingInk" xmlns:wne="http://schemas.microsoft.com/office/word/2006/wordml" xmlns:wps="http://schemas.microsoft.com/office/word/2010/wordprocessingShape" mc:Ignorable="w14 w15 w16se wp14">
+<w:hdr xmlns:wpc="http://schemas.microsoft.com/office/word/2010/wordprocessingCanvas" xmlns:mc="http://schemas.openxmlformats.org/markup-compatibility/2006" xmlns:o="urn:schemas-microsoft-com:office:office" xmlns:r="http://schemas.openxmlformats.org/officeDocument/2006/relationships" xmlns:m="http://schemas.openxmlformats.org/officeDocument/2006/math" xmlns:v="urn:schemas-microsoft-com:vml" xmlns:wp14="http://schemas.microsoft.com/office/word/2010/wordprocessingDrawing" xmlns:wp="http://schemas.openxmlformats.org/drawingml/2006/wordprocessingDrawing" xmlns:w10="urn:schemas-microsoft-com:office:word" xmlns:w="http://schemas.openxmlformats.org/wordprocessingml/2006/main" xmlns:w14="http://schemas.microsoft.com/office/word/2010/wordml" xmlns:wpg="http://schemas.microsoft.com/office/word/2010/wordprocessingGroup" xmlns:wpi="http://schemas.microsoft.com/office/word/2010/wordprocessingInk" xmlns:wne="http://schemas.microsoft.com/office/word/2006/wordml" xmlns:wps="http://schemas.microsoft.com/office/word/2010/wordprocessingShape" mc:Ignorable="w14 wp14">
   <w:p>
     <w:pPr>
       <w:pStyle w:val="Header"/>
@@ -2942,8 +2935,8 @@
 </file>
 
 <file path=word/numbering.xml><?xml version="1.0" encoding="utf-8"?>
-<w:numbering xmlns:wpc="http://schemas.microsoft.com/office/word/2010/wordprocessingCanvas" xmlns:cx="http://schemas.microsoft.com/office/drawing/2014/chartex" xmlns:mc="http://schemas.openxmlformats.org/markup-compatibility/2006" xmlns:o="urn:schemas-microsoft-com:office:office" xmlns:r="http://schemas.openxmlformats.org/officeDocument/2006/relationships" xmlns:m="http://schemas.openxmlformats.org/officeDocument/2006/math" xmlns:v="urn:schemas-microsoft-com:vml" xmlns:wp14="http://schemas.microsoft.com/office/word/2010/wordprocessingDrawing" xmlns:wp="http://schemas.openxmlformats.org/drawingml/2006/wordprocessingDrawing" xmlns:w10="urn:schemas-microsoft-com:office:word" xmlns:w="http://schemas.openxmlformats.org/wordprocessingml/2006/main" xmlns:w14="http://schemas.microsoft.com/office/word/2010/wordml" xmlns:w15="http://schemas.microsoft.com/office/word/2012/wordml" xmlns:w16se="http://schemas.microsoft.com/office/word/2015/wordml/symex" xmlns:wpg="http://schemas.microsoft.com/office/word/2010/wordprocessingGroup" xmlns:wpi="http://schemas.microsoft.com/office/word/2010/wordprocessingInk" xmlns:wne="http://schemas.microsoft.com/office/word/2006/wordml" xmlns:wps="http://schemas.microsoft.com/office/word/2010/wordprocessingShape" mc:Ignorable="w14 w15 w16se wp14">
-  <w:abstractNum w:abstractNumId="0" w15:restartNumberingAfterBreak="0">
+<w:numbering xmlns:wpc="http://schemas.microsoft.com/office/word/2010/wordprocessingCanvas" xmlns:mc="http://schemas.openxmlformats.org/markup-compatibility/2006" xmlns:o="urn:schemas-microsoft-com:office:office" xmlns:r="http://schemas.openxmlformats.org/officeDocument/2006/relationships" xmlns:m="http://schemas.openxmlformats.org/officeDocument/2006/math" xmlns:v="urn:schemas-microsoft-com:vml" xmlns:wp14="http://schemas.microsoft.com/office/word/2010/wordprocessingDrawing" xmlns:wp="http://schemas.openxmlformats.org/drawingml/2006/wordprocessingDrawing" xmlns:w10="urn:schemas-microsoft-com:office:word" xmlns:w="http://schemas.openxmlformats.org/wordprocessingml/2006/main" xmlns:w14="http://schemas.microsoft.com/office/word/2010/wordml" xmlns:wpg="http://schemas.microsoft.com/office/word/2010/wordprocessingGroup" xmlns:wpi="http://schemas.microsoft.com/office/word/2010/wordprocessingInk" xmlns:wne="http://schemas.microsoft.com/office/word/2006/wordml" xmlns:wps="http://schemas.microsoft.com/office/word/2010/wordprocessingShape" mc:Ignorable="w14 wp14">
+  <w:abstractNum w:abstractNumId="0">
     <w:nsid w:val="00CB2BCB"/>
     <w:multiLevelType w:val="hybridMultilevel"/>
     <w:tmpl w:val="79DEA32A"/>
@@ -3083,7 +3076,7 @@
       </w:rPr>
     </w:lvl>
   </w:abstractNum>
-  <w:abstractNum w:abstractNumId="1" w15:restartNumberingAfterBreak="0">
+  <w:abstractNum w:abstractNumId="1">
     <w:nsid w:val="02C021C8"/>
     <w:multiLevelType w:val="hybridMultilevel"/>
     <w:tmpl w:val="579EA7EA"/>
@@ -3223,7 +3216,7 @@
       </w:rPr>
     </w:lvl>
   </w:abstractNum>
-  <w:abstractNum w:abstractNumId="2" w15:restartNumberingAfterBreak="0">
+  <w:abstractNum w:abstractNumId="2">
     <w:nsid w:val="05C21DBD"/>
     <w:multiLevelType w:val="hybridMultilevel"/>
     <w:tmpl w:val="FF6678E8"/>
@@ -3362,7 +3355,7 @@
       </w:rPr>
     </w:lvl>
   </w:abstractNum>
-  <w:abstractNum w:abstractNumId="3" w15:restartNumberingAfterBreak="0">
+  <w:abstractNum w:abstractNumId="3">
     <w:nsid w:val="07C70EC0"/>
     <w:multiLevelType w:val="hybridMultilevel"/>
     <w:tmpl w:val="349C9430"/>
@@ -3502,7 +3495,7 @@
       </w:rPr>
     </w:lvl>
   </w:abstractNum>
-  <w:abstractNum w:abstractNumId="4" w15:restartNumberingAfterBreak="0">
+  <w:abstractNum w:abstractNumId="4">
     <w:nsid w:val="080600DA"/>
     <w:multiLevelType w:val="hybridMultilevel"/>
     <w:tmpl w:val="CA444F66"/>
@@ -3641,7 +3634,7 @@
       </w:rPr>
     </w:lvl>
   </w:abstractNum>
-  <w:abstractNum w:abstractNumId="5" w15:restartNumberingAfterBreak="0">
+  <w:abstractNum w:abstractNumId="5">
     <w:nsid w:val="0A5E778E"/>
     <w:multiLevelType w:val="hybridMultilevel"/>
     <w:tmpl w:val="A4A49972"/>
@@ -3757,7 +3750,7 @@
       </w:rPr>
     </w:lvl>
   </w:abstractNum>
-  <w:abstractNum w:abstractNumId="6" w15:restartNumberingAfterBreak="0">
+  <w:abstractNum w:abstractNumId="6">
     <w:nsid w:val="0BA603CC"/>
     <w:multiLevelType w:val="hybridMultilevel"/>
     <w:tmpl w:val="9D02E554"/>
@@ -3870,7 +3863,7 @@
       </w:rPr>
     </w:lvl>
   </w:abstractNum>
-  <w:abstractNum w:abstractNumId="7" w15:restartNumberingAfterBreak="0">
+  <w:abstractNum w:abstractNumId="7">
     <w:nsid w:val="0C485936"/>
     <w:multiLevelType w:val="hybridMultilevel"/>
     <w:tmpl w:val="74DCA36C"/>
@@ -3983,7 +3976,7 @@
       </w:rPr>
     </w:lvl>
   </w:abstractNum>
-  <w:abstractNum w:abstractNumId="8" w15:restartNumberingAfterBreak="0">
+  <w:abstractNum w:abstractNumId="8">
     <w:nsid w:val="0C9F60AA"/>
     <w:multiLevelType w:val="hybridMultilevel"/>
     <w:tmpl w:val="336AC4CE"/>
@@ -4096,7 +4089,7 @@
       </w:rPr>
     </w:lvl>
   </w:abstractNum>
-  <w:abstractNum w:abstractNumId="9" w15:restartNumberingAfterBreak="0">
+  <w:abstractNum w:abstractNumId="9">
     <w:nsid w:val="0FAE2C43"/>
     <w:multiLevelType w:val="hybridMultilevel"/>
     <w:tmpl w:val="61FEBD84"/>
@@ -4236,7 +4229,7 @@
       </w:rPr>
     </w:lvl>
   </w:abstractNum>
-  <w:abstractNum w:abstractNumId="10" w15:restartNumberingAfterBreak="0">
+  <w:abstractNum w:abstractNumId="10">
     <w:nsid w:val="11FC34DE"/>
     <w:multiLevelType w:val="hybridMultilevel"/>
     <w:tmpl w:val="F07C7688"/>
@@ -4376,7 +4369,7 @@
       </w:rPr>
     </w:lvl>
   </w:abstractNum>
-  <w:abstractNum w:abstractNumId="11" w15:restartNumberingAfterBreak="0">
+  <w:abstractNum w:abstractNumId="11">
     <w:nsid w:val="13A00DEC"/>
     <w:multiLevelType w:val="hybridMultilevel"/>
     <w:tmpl w:val="ABA09694"/>
@@ -4466,7 +4459,7 @@
       </w:pPr>
     </w:lvl>
   </w:abstractNum>
-  <w:abstractNum w:abstractNumId="12" w15:restartNumberingAfterBreak="0">
+  <w:abstractNum w:abstractNumId="12">
     <w:nsid w:val="14942C8D"/>
     <w:multiLevelType w:val="hybridMultilevel"/>
     <w:tmpl w:val="9B9ACB8C"/>
@@ -4579,7 +4572,7 @@
       </w:rPr>
     </w:lvl>
   </w:abstractNum>
-  <w:abstractNum w:abstractNumId="13" w15:restartNumberingAfterBreak="0">
+  <w:abstractNum w:abstractNumId="13">
     <w:nsid w:val="17D92060"/>
     <w:multiLevelType w:val="hybridMultilevel"/>
     <w:tmpl w:val="51082EDE"/>
@@ -4692,7 +4685,7 @@
       </w:rPr>
     </w:lvl>
   </w:abstractNum>
-  <w:abstractNum w:abstractNumId="14" w15:restartNumberingAfterBreak="0">
+  <w:abstractNum w:abstractNumId="14">
     <w:nsid w:val="17E731B0"/>
     <w:multiLevelType w:val="hybridMultilevel"/>
     <w:tmpl w:val="D9E0158A"/>
@@ -4805,7 +4798,7 @@
       </w:rPr>
     </w:lvl>
   </w:abstractNum>
-  <w:abstractNum w:abstractNumId="15" w15:restartNumberingAfterBreak="0">
+  <w:abstractNum w:abstractNumId="15">
     <w:nsid w:val="1D6C64CA"/>
     <w:multiLevelType w:val="hybridMultilevel"/>
     <w:tmpl w:val="CF52F5DC"/>
@@ -4918,7 +4911,7 @@
       </w:rPr>
     </w:lvl>
   </w:abstractNum>
-  <w:abstractNum w:abstractNumId="16" w15:restartNumberingAfterBreak="0">
+  <w:abstractNum w:abstractNumId="16">
     <w:nsid w:val="21853611"/>
     <w:multiLevelType w:val="hybridMultilevel"/>
     <w:tmpl w:val="CF069A28"/>
@@ -5031,7 +5024,7 @@
       </w:rPr>
     </w:lvl>
   </w:abstractNum>
-  <w:abstractNum w:abstractNumId="17" w15:restartNumberingAfterBreak="0">
+  <w:abstractNum w:abstractNumId="17">
     <w:nsid w:val="2AEF6079"/>
     <w:multiLevelType w:val="hybridMultilevel"/>
     <w:tmpl w:val="77C6628C"/>
@@ -5144,7 +5137,7 @@
       </w:rPr>
     </w:lvl>
   </w:abstractNum>
-  <w:abstractNum w:abstractNumId="18" w15:restartNumberingAfterBreak="0">
+  <w:abstractNum w:abstractNumId="18">
     <w:nsid w:val="2B2F61D9"/>
     <w:multiLevelType w:val="hybridMultilevel"/>
     <w:tmpl w:val="013A6B6E"/>
@@ -5257,7 +5250,7 @@
       </w:rPr>
     </w:lvl>
   </w:abstractNum>
-  <w:abstractNum w:abstractNumId="19" w15:restartNumberingAfterBreak="0">
+  <w:abstractNum w:abstractNumId="19">
     <w:nsid w:val="2BA63B18"/>
     <w:multiLevelType w:val="hybridMultilevel"/>
     <w:tmpl w:val="ED2E7BA2"/>
@@ -5370,7 +5363,7 @@
       </w:rPr>
     </w:lvl>
   </w:abstractNum>
-  <w:abstractNum w:abstractNumId="20" w15:restartNumberingAfterBreak="0">
+  <w:abstractNum w:abstractNumId="20">
     <w:nsid w:val="2BF337DF"/>
     <w:multiLevelType w:val="hybridMultilevel"/>
     <w:tmpl w:val="3DF2EEC6"/>
@@ -5509,7 +5502,7 @@
       </w:rPr>
     </w:lvl>
   </w:abstractNum>
-  <w:abstractNum w:abstractNumId="21" w15:restartNumberingAfterBreak="0">
+  <w:abstractNum w:abstractNumId="21">
     <w:nsid w:val="2C724371"/>
     <w:multiLevelType w:val="hybridMultilevel"/>
     <w:tmpl w:val="EB68BB36"/>
@@ -5648,7 +5641,7 @@
       </w:rPr>
     </w:lvl>
   </w:abstractNum>
-  <w:abstractNum w:abstractNumId="22" w15:restartNumberingAfterBreak="0">
+  <w:abstractNum w:abstractNumId="22">
     <w:nsid w:val="2D984B7C"/>
     <w:multiLevelType w:val="hybridMultilevel"/>
     <w:tmpl w:val="50B0ED6E"/>
@@ -5761,7 +5754,7 @@
       </w:rPr>
     </w:lvl>
   </w:abstractNum>
-  <w:abstractNum w:abstractNumId="23" w15:restartNumberingAfterBreak="0">
+  <w:abstractNum w:abstractNumId="23">
     <w:nsid w:val="2DBD6666"/>
     <w:multiLevelType w:val="hybridMultilevel"/>
     <w:tmpl w:val="308E0098"/>
@@ -5874,7 +5867,7 @@
       </w:rPr>
     </w:lvl>
   </w:abstractNum>
-  <w:abstractNum w:abstractNumId="24" w15:restartNumberingAfterBreak="0">
+  <w:abstractNum w:abstractNumId="24">
     <w:nsid w:val="34F857C9"/>
     <w:multiLevelType w:val="hybridMultilevel"/>
     <w:tmpl w:val="250810CE"/>
@@ -6014,7 +6007,7 @@
       </w:rPr>
     </w:lvl>
   </w:abstractNum>
-  <w:abstractNum w:abstractNumId="25" w15:restartNumberingAfterBreak="0">
+  <w:abstractNum w:abstractNumId="25">
     <w:nsid w:val="350A0FCC"/>
     <w:multiLevelType w:val="hybridMultilevel"/>
     <w:tmpl w:val="4D32C5C8"/>
@@ -6153,7 +6146,7 @@
       </w:rPr>
     </w:lvl>
   </w:abstractNum>
-  <w:abstractNum w:abstractNumId="26" w15:restartNumberingAfterBreak="0">
+  <w:abstractNum w:abstractNumId="26">
     <w:nsid w:val="36773514"/>
     <w:multiLevelType w:val="hybridMultilevel"/>
     <w:tmpl w:val="E66AEFAC"/>
@@ -6293,7 +6286,7 @@
       </w:rPr>
     </w:lvl>
   </w:abstractNum>
-  <w:abstractNum w:abstractNumId="27" w15:restartNumberingAfterBreak="0">
+  <w:abstractNum w:abstractNumId="27">
     <w:nsid w:val="37480713"/>
     <w:multiLevelType w:val="hybridMultilevel"/>
     <w:tmpl w:val="22FC7070"/>
@@ -6432,7 +6425,7 @@
       </w:rPr>
     </w:lvl>
   </w:abstractNum>
-  <w:abstractNum w:abstractNumId="28" w15:restartNumberingAfterBreak="0">
+  <w:abstractNum w:abstractNumId="28">
     <w:nsid w:val="3B626EAC"/>
     <w:multiLevelType w:val="hybridMultilevel"/>
     <w:tmpl w:val="FBFA549E"/>
@@ -6571,7 +6564,7 @@
       </w:rPr>
     </w:lvl>
   </w:abstractNum>
-  <w:abstractNum w:abstractNumId="29" w15:restartNumberingAfterBreak="0">
+  <w:abstractNum w:abstractNumId="29">
     <w:nsid w:val="3FE6231A"/>
     <w:multiLevelType w:val="hybridMultilevel"/>
     <w:tmpl w:val="C106BD9C"/>
@@ -6687,7 +6680,7 @@
       </w:rPr>
     </w:lvl>
   </w:abstractNum>
-  <w:abstractNum w:abstractNumId="30" w15:restartNumberingAfterBreak="0">
+  <w:abstractNum w:abstractNumId="30">
     <w:nsid w:val="41383507"/>
     <w:multiLevelType w:val="hybridMultilevel"/>
     <w:tmpl w:val="11FE9254"/>
@@ -6826,7 +6819,7 @@
       </w:rPr>
     </w:lvl>
   </w:abstractNum>
-  <w:abstractNum w:abstractNumId="31" w15:restartNumberingAfterBreak="0">
+  <w:abstractNum w:abstractNumId="31">
     <w:nsid w:val="45865A12"/>
     <w:multiLevelType w:val="hybridMultilevel"/>
     <w:tmpl w:val="7AA0B654"/>
@@ -6939,7 +6932,7 @@
       </w:rPr>
     </w:lvl>
   </w:abstractNum>
-  <w:abstractNum w:abstractNumId="32" w15:restartNumberingAfterBreak="0">
+  <w:abstractNum w:abstractNumId="32">
     <w:nsid w:val="464B798A"/>
     <w:multiLevelType w:val="hybridMultilevel"/>
     <w:tmpl w:val="CFF80FE6"/>
@@ -7052,7 +7045,7 @@
       </w:rPr>
     </w:lvl>
   </w:abstractNum>
-  <w:abstractNum w:abstractNumId="33" w15:restartNumberingAfterBreak="0">
+  <w:abstractNum w:abstractNumId="33">
     <w:nsid w:val="46654A59"/>
     <w:multiLevelType w:val="hybridMultilevel"/>
     <w:tmpl w:val="13286870"/>
@@ -7191,7 +7184,7 @@
       </w:rPr>
     </w:lvl>
   </w:abstractNum>
-  <w:abstractNum w:abstractNumId="34" w15:restartNumberingAfterBreak="0">
+  <w:abstractNum w:abstractNumId="34">
     <w:nsid w:val="4C5475B3"/>
     <w:multiLevelType w:val="hybridMultilevel"/>
     <w:tmpl w:val="2D9E8554"/>
@@ -7331,7 +7324,7 @@
       </w:rPr>
     </w:lvl>
   </w:abstractNum>
-  <w:abstractNum w:abstractNumId="35" w15:restartNumberingAfterBreak="0">
+  <w:abstractNum w:abstractNumId="35">
     <w:nsid w:val="528F05F9"/>
     <w:multiLevelType w:val="hybridMultilevel"/>
     <w:tmpl w:val="DB782278"/>
@@ -7420,7 +7413,7 @@
       </w:pPr>
     </w:lvl>
   </w:abstractNum>
-  <w:abstractNum w:abstractNumId="36" w15:restartNumberingAfterBreak="0">
+  <w:abstractNum w:abstractNumId="36">
     <w:nsid w:val="591E0C74"/>
     <w:multiLevelType w:val="hybridMultilevel"/>
     <w:tmpl w:val="F1E226D2"/>
@@ -7558,7 +7551,7 @@
       </w:rPr>
     </w:lvl>
   </w:abstractNum>
-  <w:abstractNum w:abstractNumId="37" w15:restartNumberingAfterBreak="0">
+  <w:abstractNum w:abstractNumId="37">
     <w:nsid w:val="5D152F7D"/>
     <w:multiLevelType w:val="hybridMultilevel"/>
     <w:tmpl w:val="27AA2B3E"/>
@@ -7697,7 +7690,7 @@
       </w:rPr>
     </w:lvl>
   </w:abstractNum>
-  <w:abstractNum w:abstractNumId="38" w15:restartNumberingAfterBreak="0">
+  <w:abstractNum w:abstractNumId="38">
     <w:nsid w:val="5F9C2F92"/>
     <w:multiLevelType w:val="hybridMultilevel"/>
     <w:tmpl w:val="5D5ABE8E"/>
@@ -7836,7 +7829,7 @@
       </w:rPr>
     </w:lvl>
   </w:abstractNum>
-  <w:abstractNum w:abstractNumId="39" w15:restartNumberingAfterBreak="0">
+  <w:abstractNum w:abstractNumId="39">
     <w:nsid w:val="64054FDD"/>
     <w:multiLevelType w:val="hybridMultilevel"/>
     <w:tmpl w:val="1EE207B4"/>
@@ -7949,7 +7942,7 @@
       </w:rPr>
     </w:lvl>
   </w:abstractNum>
-  <w:abstractNum w:abstractNumId="40" w15:restartNumberingAfterBreak="0">
+  <w:abstractNum w:abstractNumId="40">
     <w:nsid w:val="66F34639"/>
     <w:multiLevelType w:val="hybridMultilevel"/>
     <w:tmpl w:val="85E4EB38"/>
@@ -8062,7 +8055,7 @@
       </w:rPr>
     </w:lvl>
   </w:abstractNum>
-  <w:abstractNum w:abstractNumId="41" w15:restartNumberingAfterBreak="0">
+  <w:abstractNum w:abstractNumId="41">
     <w:nsid w:val="67771EA6"/>
     <w:multiLevelType w:val="hybridMultilevel"/>
     <w:tmpl w:val="783ADCF4"/>
@@ -8175,7 +8168,7 @@
       </w:rPr>
     </w:lvl>
   </w:abstractNum>
-  <w:abstractNum w:abstractNumId="42" w15:restartNumberingAfterBreak="0">
+  <w:abstractNum w:abstractNumId="42">
     <w:nsid w:val="6F2651B2"/>
     <w:multiLevelType w:val="hybridMultilevel"/>
     <w:tmpl w:val="B3CC0FB4"/>
@@ -8314,7 +8307,7 @@
       </w:rPr>
     </w:lvl>
   </w:abstractNum>
-  <w:abstractNum w:abstractNumId="43" w15:restartNumberingAfterBreak="0">
+  <w:abstractNum w:abstractNumId="43">
     <w:nsid w:val="6FAE3142"/>
     <w:multiLevelType w:val="hybridMultilevel"/>
     <w:tmpl w:val="5E4611A0"/>
@@ -8403,7 +8396,7 @@
       </w:pPr>
     </w:lvl>
   </w:abstractNum>
-  <w:abstractNum w:abstractNumId="44" w15:restartNumberingAfterBreak="0">
+  <w:abstractNum w:abstractNumId="44">
     <w:nsid w:val="722C4084"/>
     <w:multiLevelType w:val="hybridMultilevel"/>
     <w:tmpl w:val="73A04D42"/>
@@ -8516,7 +8509,7 @@
       </w:rPr>
     </w:lvl>
   </w:abstractNum>
-  <w:abstractNum w:abstractNumId="45" w15:restartNumberingAfterBreak="0">
+  <w:abstractNum w:abstractNumId="45">
     <w:nsid w:val="74B518D9"/>
     <w:multiLevelType w:val="hybridMultilevel"/>
     <w:tmpl w:val="D3609FB0"/>
@@ -8629,7 +8622,7 @@
       </w:rPr>
     </w:lvl>
   </w:abstractNum>
-  <w:abstractNum w:abstractNumId="46" w15:restartNumberingAfterBreak="0">
+  <w:abstractNum w:abstractNumId="46">
     <w:nsid w:val="76EB542B"/>
     <w:multiLevelType w:val="hybridMultilevel"/>
     <w:tmpl w:val="8D881AFE"/>
@@ -8742,7 +8735,7 @@
       </w:rPr>
     </w:lvl>
   </w:abstractNum>
-  <w:abstractNum w:abstractNumId="47" w15:restartNumberingAfterBreak="0">
+  <w:abstractNum w:abstractNumId="47">
     <w:nsid w:val="78EB181C"/>
     <w:multiLevelType w:val="hybridMultilevel"/>
     <w:tmpl w:val="27FEB13C"/>
@@ -9029,7 +9022,7 @@
 </file>
 
 <file path=word/styles.xml><?xml version="1.0" encoding="utf-8"?>
-<w:styles xmlns:mc="http://schemas.openxmlformats.org/markup-compatibility/2006" xmlns:r="http://schemas.openxmlformats.org/officeDocument/2006/relationships" xmlns:w="http://schemas.openxmlformats.org/wordprocessingml/2006/main" xmlns:w14="http://schemas.microsoft.com/office/word/2010/wordml" xmlns:w15="http://schemas.microsoft.com/office/word/2012/wordml" xmlns:w16se="http://schemas.microsoft.com/office/word/2015/wordml/symex" mc:Ignorable="w14 w15 w16se">
+<w:styles xmlns:mc="http://schemas.openxmlformats.org/markup-compatibility/2006" xmlns:r="http://schemas.openxmlformats.org/officeDocument/2006/relationships" xmlns:w="http://schemas.openxmlformats.org/wordprocessingml/2006/main" xmlns:w14="http://schemas.microsoft.com/office/word/2010/wordml" mc:Ignorable="w14">
   <w:docDefaults>
     <w:rPrDefault>
       <w:rPr>
@@ -9045,378 +9038,739 @@
       </w:pPr>
     </w:pPrDefault>
   </w:docDefaults>
-  <w:latentStyles w:defLockedState="0" w:defUIPriority="99" w:defSemiHidden="0" w:defUnhideWhenUsed="0" w:defQFormat="0" w:count="371">
-    <w:lsdException w:name="Normal" w:uiPriority="0" w:qFormat="1"/>
-    <w:lsdException w:name="heading 1" w:uiPriority="9" w:qFormat="1"/>
-    <w:lsdException w:name="heading 2" w:semiHidden="1" w:uiPriority="9" w:unhideWhenUsed="1" w:qFormat="1"/>
-    <w:lsdException w:name="heading 3" w:semiHidden="1" w:uiPriority="9" w:unhideWhenUsed="1" w:qFormat="1"/>
-    <w:lsdException w:name="heading 4" w:semiHidden="1" w:uiPriority="9" w:unhideWhenUsed="1" w:qFormat="1"/>
-    <w:lsdException w:name="heading 5" w:semiHidden="1" w:uiPriority="9" w:unhideWhenUsed="1" w:qFormat="1"/>
-    <w:lsdException w:name="heading 6" w:semiHidden="1" w:uiPriority="9" w:unhideWhenUsed="1" w:qFormat="1"/>
-    <w:lsdException w:name="heading 7" w:semiHidden="1" w:uiPriority="9" w:unhideWhenUsed="1" w:qFormat="1"/>
-    <w:lsdException w:name="heading 8" w:semiHidden="1" w:uiPriority="9" w:unhideWhenUsed="1" w:qFormat="1"/>
-    <w:lsdException w:name="heading 9" w:semiHidden="1" w:uiPriority="9" w:unhideWhenUsed="1" w:qFormat="1"/>
-    <w:lsdException w:name="index 1" w:semiHidden="1" w:unhideWhenUsed="1"/>
-    <w:lsdException w:name="index 2" w:semiHidden="1" w:unhideWhenUsed="1"/>
-    <w:lsdException w:name="index 3" w:semiHidden="1" w:unhideWhenUsed="1"/>
-    <w:lsdException w:name="index 4" w:semiHidden="1" w:unhideWhenUsed="1"/>
-    <w:lsdException w:name="index 5" w:semiHidden="1" w:unhideWhenUsed="1"/>
-    <w:lsdException w:name="index 6" w:semiHidden="1" w:unhideWhenUsed="1"/>
-    <w:lsdException w:name="index 7" w:semiHidden="1" w:unhideWhenUsed="1"/>
-    <w:lsdException w:name="index 8" w:semiHidden="1" w:unhideWhenUsed="1"/>
-    <w:lsdException w:name="index 9" w:semiHidden="1" w:unhideWhenUsed="1"/>
-    <w:lsdException w:name="toc 1" w:semiHidden="1" w:uiPriority="39" w:unhideWhenUsed="1"/>
-    <w:lsdException w:name="toc 2" w:semiHidden="1" w:uiPriority="39" w:unhideWhenUsed="1"/>
-    <w:lsdException w:name="toc 3" w:semiHidden="1" w:uiPriority="39" w:unhideWhenUsed="1"/>
-    <w:lsdException w:name="toc 4" w:semiHidden="1" w:uiPriority="39" w:unhideWhenUsed="1"/>
-    <w:lsdException w:name="toc 5" w:semiHidden="1" w:uiPriority="39" w:unhideWhenUsed="1"/>
-    <w:lsdException w:name="toc 6" w:semiHidden="1" w:uiPriority="39" w:unhideWhenUsed="1"/>
-    <w:lsdException w:name="toc 7" w:semiHidden="1" w:uiPriority="39" w:unhideWhenUsed="1"/>
-    <w:lsdException w:name="toc 8" w:semiHidden="1" w:uiPriority="39" w:unhideWhenUsed="1"/>
-    <w:lsdException w:name="toc 9" w:semiHidden="1" w:uiPriority="39" w:unhideWhenUsed="1"/>
-    <w:lsdException w:name="Normal Indent" w:semiHidden="1" w:unhideWhenUsed="1"/>
-    <w:lsdException w:name="footnote text" w:semiHidden="1" w:unhideWhenUsed="1"/>
-    <w:lsdException w:name="annotation text" w:semiHidden="1" w:unhideWhenUsed="1"/>
-    <w:lsdException w:name="header" w:semiHidden="1" w:unhideWhenUsed="1"/>
-    <w:lsdException w:name="footer" w:semiHidden="1" w:unhideWhenUsed="1"/>
-    <w:lsdException w:name="index heading" w:semiHidden="1" w:unhideWhenUsed="1"/>
-    <w:lsdException w:name="caption" w:semiHidden="1" w:uiPriority="35" w:unhideWhenUsed="1" w:qFormat="1"/>
-    <w:lsdException w:name="table of figures" w:semiHidden="1" w:unhideWhenUsed="1"/>
-    <w:lsdException w:name="envelope address" w:semiHidden="1" w:unhideWhenUsed="1"/>
-    <w:lsdException w:name="envelope return" w:semiHidden="1" w:unhideWhenUsed="1"/>
-    <w:lsdException w:name="footnote reference" w:semiHidden="1" w:unhideWhenUsed="1"/>
-    <w:lsdException w:name="annotation reference" w:semiHidden="1" w:unhideWhenUsed="1"/>
-    <w:lsdException w:name="line number" w:semiHidden="1" w:unhideWhenUsed="1"/>
-    <w:lsdException w:name="page number" w:semiHidden="1" w:unhideWhenUsed="1"/>
-    <w:lsdException w:name="endnote reference" w:semiHidden="1" w:unhideWhenUsed="1"/>
-    <w:lsdException w:name="endnote text" w:semiHidden="1" w:unhideWhenUsed="1"/>
-    <w:lsdException w:name="table of authorities" w:semiHidden="1" w:unhideWhenUsed="1"/>
-    <w:lsdException w:name="macro" w:semiHidden="1" w:unhideWhenUsed="1"/>
-    <w:lsdException w:name="toa heading" w:semiHidden="1" w:unhideWhenUsed="1"/>
-    <w:lsdException w:name="List" w:semiHidden="1" w:unhideWhenUsed="1"/>
-    <w:lsdException w:name="List Bullet" w:semiHidden="1" w:unhideWhenUsed="1"/>
-    <w:lsdException w:name="List Number" w:semiHidden="1" w:unhideWhenUsed="1"/>
-    <w:lsdException w:name="List 2" w:semiHidden="1" w:unhideWhenUsed="1"/>
-    <w:lsdException w:name="List 3" w:semiHidden="1" w:unhideWhenUsed="1"/>
-    <w:lsdException w:name="List 4" w:semiHidden="1" w:unhideWhenUsed="1"/>
-    <w:lsdException w:name="List 5" w:semiHidden="1" w:unhideWhenUsed="1"/>
-    <w:lsdException w:name="List Bullet 2" w:semiHidden="1" w:unhideWhenUsed="1"/>
-    <w:lsdException w:name="List Bullet 3" w:semiHidden="1" w:unhideWhenUsed="1"/>
-    <w:lsdException w:name="List Bullet 4" w:semiHidden="1" w:unhideWhenUsed="1"/>
-    <w:lsdException w:name="List Bullet 5" w:semiHidden="1" w:unhideWhenUsed="1"/>
-    <w:lsdException w:name="List Number 2" w:semiHidden="1" w:unhideWhenUsed="1"/>
-    <w:lsdException w:name="List Number 3" w:semiHidden="1" w:unhideWhenUsed="1"/>
-    <w:lsdException w:name="List Number 4" w:semiHidden="1" w:unhideWhenUsed="1"/>
-    <w:lsdException w:name="List Number 5" w:semiHidden="1" w:unhideWhenUsed="1"/>
-    <w:lsdException w:name="Title" w:uiPriority="10"/>
-    <w:lsdException w:name="Closing" w:semiHidden="1" w:unhideWhenUsed="1"/>
-    <w:lsdException w:name="Signature" w:semiHidden="1" w:unhideWhenUsed="1"/>
-    <w:lsdException w:name="Default Paragraph Font" w:semiHidden="1" w:uiPriority="1" w:unhideWhenUsed="1"/>
-    <w:lsdException w:name="Body Text" w:semiHidden="1" w:unhideWhenUsed="1"/>
-    <w:lsdException w:name="Body Text Indent" w:semiHidden="1" w:unhideWhenUsed="1"/>
-    <w:lsdException w:name="List Continue" w:semiHidden="1" w:unhideWhenUsed="1"/>
-    <w:lsdException w:name="List Continue 2" w:semiHidden="1" w:unhideWhenUsed="1"/>
-    <w:lsdException w:name="List Continue 3" w:semiHidden="1" w:unhideWhenUsed="1"/>
-    <w:lsdException w:name="List Continue 4" w:semiHidden="1" w:unhideWhenUsed="1"/>
-    <w:lsdException w:name="List Continue 5" w:semiHidden="1" w:unhideWhenUsed="1"/>
-    <w:lsdException w:name="Message Header" w:semiHidden="1" w:unhideWhenUsed="1"/>
-    <w:lsdException w:name="Subtitle" w:uiPriority="11"/>
-    <w:lsdException w:name="Salutation" w:semiHidden="1" w:unhideWhenUsed="1"/>
-    <w:lsdException w:name="Date" w:semiHidden="1" w:unhideWhenUsed="1"/>
-    <w:lsdException w:name="Body Text First Indent" w:semiHidden="1" w:unhideWhenUsed="1"/>
-    <w:lsdException w:name="Body Text First Indent 2" w:semiHidden="1" w:unhideWhenUsed="1"/>
-    <w:lsdException w:name="Note Heading" w:semiHidden="1" w:unhideWhenUsed="1"/>
-    <w:lsdException w:name="Body Text 2" w:semiHidden="1" w:unhideWhenUsed="1"/>
-    <w:lsdException w:name="Body Text 3" w:semiHidden="1" w:unhideWhenUsed="1"/>
-    <w:lsdException w:name="Body Text Indent 2" w:semiHidden="1" w:unhideWhenUsed="1"/>
-    <w:lsdException w:name="Body Text Indent 3" w:semiHidden="1" w:unhideWhenUsed="1"/>
-    <w:lsdException w:name="Block Text" w:semiHidden="1" w:unhideWhenUsed="1"/>
-    <w:lsdException w:name="Hyperlink" w:semiHidden="1" w:unhideWhenUsed="1"/>
-    <w:lsdException w:name="FollowedHyperlink" w:semiHidden="1" w:unhideWhenUsed="1"/>
-    <w:lsdException w:name="Strong" w:uiPriority="22" w:qFormat="1"/>
-    <w:lsdException w:name="Emphasis" w:uiPriority="20"/>
-    <w:lsdException w:name="Document Map" w:semiHidden="1" w:unhideWhenUsed="1"/>
-    <w:lsdException w:name="Plain Text" w:semiHidden="1" w:unhideWhenUsed="1"/>
-    <w:lsdException w:name="E-mail Signature" w:semiHidden="1" w:unhideWhenUsed="1"/>
-    <w:lsdException w:name="HTML Top of Form" w:semiHidden="1" w:unhideWhenUsed="1"/>
-    <w:lsdException w:name="HTML Bottom of Form" w:semiHidden="1" w:unhideWhenUsed="1"/>
-    <w:lsdException w:name="Normal (Web)" w:semiHidden="1" w:unhideWhenUsed="1"/>
-    <w:lsdException w:name="HTML Acronym" w:semiHidden="1" w:unhideWhenUsed="1"/>
-    <w:lsdException w:name="HTML Address" w:semiHidden="1" w:unhideWhenUsed="1"/>
-    <w:lsdException w:name="HTML Cite" w:semiHidden="1" w:unhideWhenUsed="1"/>
-    <w:lsdException w:name="HTML Code" w:semiHidden="1" w:unhideWhenUsed="1"/>
-    <w:lsdException w:name="HTML Definition" w:semiHidden="1" w:unhideWhenUsed="1"/>
-    <w:lsdException w:name="HTML Keyboard" w:semiHidden="1" w:unhideWhenUsed="1"/>
-    <w:lsdException w:name="HTML Preformatted" w:semiHidden="1" w:unhideWhenUsed="1"/>
-    <w:lsdException w:name="HTML Sample" w:semiHidden="1" w:unhideWhenUsed="1"/>
-    <w:lsdException w:name="HTML Typewriter" w:semiHidden="1" w:unhideWhenUsed="1"/>
-    <w:lsdException w:name="HTML Variable" w:semiHidden="1" w:unhideWhenUsed="1"/>
-    <w:lsdException w:name="Normal Table" w:semiHidden="1" w:unhideWhenUsed="1"/>
-    <w:lsdException w:name="annotation subject" w:semiHidden="1" w:unhideWhenUsed="1"/>
-    <w:lsdException w:name="No List" w:semiHidden="1" w:unhideWhenUsed="1"/>
-    <w:lsdException w:name="Outline List 1" w:semiHidden="1" w:unhideWhenUsed="1"/>
-    <w:lsdException w:name="Outline List 2" w:semiHidden="1" w:unhideWhenUsed="1"/>
-    <w:lsdException w:name="Outline List 3" w:semiHidden="1" w:unhideWhenUsed="1"/>
-    <w:lsdException w:name="Table Simple 1" w:semiHidden="1" w:unhideWhenUsed="1"/>
-    <w:lsdException w:name="Table Simple 2" w:semiHidden="1" w:unhideWhenUsed="1"/>
-    <w:lsdException w:name="Table Simple 3" w:semiHidden="1" w:unhideWhenUsed="1"/>
-    <w:lsdException w:name="Table Classic 1" w:semiHidden="1" w:unhideWhenUsed="1"/>
-    <w:lsdException w:name="Table Classic 2" w:semiHidden="1" w:unhideWhenUsed="1"/>
-    <w:lsdException w:name="Table Classic 3" w:semiHidden="1" w:unhideWhenUsed="1"/>
-    <w:lsdException w:name="Table Classic 4" w:semiHidden="1" w:unhideWhenUsed="1"/>
-    <w:lsdException w:name="Table Colorful 1" w:semiHidden="1" w:unhideWhenUsed="1"/>
-    <w:lsdException w:name="Table Colorful 2" w:semiHidden="1" w:unhideWhenUsed="1"/>
-    <w:lsdException w:name="Table Colorful 3" w:semiHidden="1" w:unhideWhenUsed="1"/>
-    <w:lsdException w:name="Table Columns 1" w:semiHidden="1" w:unhideWhenUsed="1"/>
-    <w:lsdException w:name="Table Columns 2" w:semiHidden="1" w:unhideWhenUsed="1"/>
-    <w:lsdException w:name="Table Columns 3" w:semiHidden="1" w:unhideWhenUsed="1"/>
-    <w:lsdException w:name="Table Columns 4" w:semiHidden="1" w:unhideWhenUsed="1"/>
-    <w:lsdException w:name="Table Columns 5" w:semiHidden="1" w:unhideWhenUsed="1"/>
-    <w:lsdException w:name="Table Grid 1" w:semiHidden="1" w:unhideWhenUsed="1"/>
-    <w:lsdException w:name="Table Grid 2" w:semiHidden="1" w:unhideWhenUsed="1"/>
-    <w:lsdException w:name="Table Grid 3" w:semiHidden="1" w:unhideWhenUsed="1"/>
-    <w:lsdException w:name="Table Grid 4" w:semiHidden="1" w:unhideWhenUsed="1"/>
-    <w:lsdException w:name="Table Grid 5" w:semiHidden="1" w:unhideWhenUsed="1"/>
-    <w:lsdException w:name="Table Grid 6" w:semiHidden="1" w:unhideWhenUsed="1"/>
-    <w:lsdException w:name="Table Grid 7" w:semiHidden="1" w:unhideWhenUsed="1"/>
-    <w:lsdException w:name="Table Grid 8" w:semiHidden="1" w:unhideWhenUsed="1"/>
-    <w:lsdException w:name="Table List 1" w:semiHidden="1" w:unhideWhenUsed="1"/>
-    <w:lsdException w:name="Table List 2" w:semiHidden="1" w:unhideWhenUsed="1"/>
-    <w:lsdException w:name="Table List 3" w:semiHidden="1" w:unhideWhenUsed="1"/>
-    <w:lsdException w:name="Table List 4" w:semiHidden="1" w:unhideWhenUsed="1"/>
-    <w:lsdException w:name="Table List 5" w:semiHidden="1" w:unhideWhenUsed="1"/>
-    <w:lsdException w:name="Table List 6" w:semiHidden="1" w:unhideWhenUsed="1"/>
-    <w:lsdException w:name="Table List 7" w:semiHidden="1" w:unhideWhenUsed="1"/>
-    <w:lsdException w:name="Table List 8" w:semiHidden="1" w:unhideWhenUsed="1"/>
-    <w:lsdException w:name="Table 3D effects 1" w:semiHidden="1" w:unhideWhenUsed="1"/>
-    <w:lsdException w:name="Table 3D effects 2" w:semiHidden="1" w:unhideWhenUsed="1"/>
-    <w:lsdException w:name="Table 3D effects 3" w:semiHidden="1" w:unhideWhenUsed="1"/>
-    <w:lsdException w:name="Table Contemporary" w:semiHidden="1" w:unhideWhenUsed="1"/>
-    <w:lsdException w:name="Table Elegant" w:semiHidden="1" w:unhideWhenUsed="1"/>
-    <w:lsdException w:name="Table Professional" w:semiHidden="1" w:unhideWhenUsed="1"/>
-    <w:lsdException w:name="Table Subtle 1" w:semiHidden="1" w:unhideWhenUsed="1"/>
-    <w:lsdException w:name="Table Subtle 2" w:semiHidden="1" w:unhideWhenUsed="1"/>
-    <w:lsdException w:name="Table Web 1" w:semiHidden="1" w:unhideWhenUsed="1"/>
-    <w:lsdException w:name="Table Web 2" w:semiHidden="1" w:unhideWhenUsed="1"/>
-    <w:lsdException w:name="Table Web 3" w:semiHidden="1" w:unhideWhenUsed="1"/>
-    <w:lsdException w:name="Balloon Text" w:semiHidden="1" w:unhideWhenUsed="1"/>
-    <w:lsdException w:name="Table Grid" w:uiPriority="59"/>
-    <w:lsdException w:name="Table Theme" w:semiHidden="1" w:unhideWhenUsed="1"/>
-    <w:lsdException w:name="Placeholder Text" w:semiHidden="1"/>
-    <w:lsdException w:name="No Spacing" w:uiPriority="1"/>
-    <w:lsdException w:name="Light Shading" w:uiPriority="60"/>
-    <w:lsdException w:name="Light List" w:uiPriority="61"/>
-    <w:lsdException w:name="Light Grid" w:uiPriority="62"/>
-    <w:lsdException w:name="Medium Shading 1" w:uiPriority="63"/>
-    <w:lsdException w:name="Medium Shading 2" w:uiPriority="64"/>
-    <w:lsdException w:name="Medium List 1" w:uiPriority="65"/>
-    <w:lsdException w:name="Medium List 2" w:uiPriority="66"/>
-    <w:lsdException w:name="Medium Grid 1" w:uiPriority="67"/>
-    <w:lsdException w:name="Medium Grid 2" w:uiPriority="68"/>
-    <w:lsdException w:name="Medium Grid 3" w:uiPriority="69"/>
-    <w:lsdException w:name="Dark List" w:uiPriority="70"/>
-    <w:lsdException w:name="Colorful Shading" w:uiPriority="71"/>
-    <w:lsdException w:name="Colorful List" w:uiPriority="72"/>
-    <w:lsdException w:name="Colorful Grid" w:uiPriority="73"/>
-    <w:lsdException w:name="Light Shading Accent 1" w:uiPriority="60"/>
-    <w:lsdException w:name="Light List Accent 1" w:uiPriority="61"/>
-    <w:lsdException w:name="Light Grid Accent 1" w:uiPriority="62"/>
-    <w:lsdException w:name="Medium Shading 1 Accent 1" w:uiPriority="63"/>
-    <w:lsdException w:name="Medium Shading 2 Accent 1" w:uiPriority="64"/>
-    <w:lsdException w:name="Medium List 1 Accent 1" w:uiPriority="65"/>
-    <w:lsdException w:name="Revision" w:semiHidden="1"/>
-    <w:lsdException w:name="List Paragraph" w:uiPriority="34" w:qFormat="1"/>
-    <w:lsdException w:name="Quote" w:uiPriority="29"/>
-    <w:lsdException w:name="Intense Quote" w:uiPriority="30"/>
-    <w:lsdException w:name="Medium List 2 Accent 1" w:uiPriority="66"/>
-    <w:lsdException w:name="Medium Grid 1 Accent 1" w:uiPriority="67"/>
-    <w:lsdException w:name="Medium Grid 2 Accent 1" w:uiPriority="68"/>
-    <w:lsdException w:name="Medium Grid 3 Accent 1" w:uiPriority="69"/>
-    <w:lsdException w:name="Dark List Accent 1" w:uiPriority="70"/>
-    <w:lsdException w:name="Colorful Shading Accent 1" w:uiPriority="71"/>
-    <w:lsdException w:name="Colorful List Accent 1" w:uiPriority="72"/>
-    <w:lsdException w:name="Colorful Grid Accent 1" w:uiPriority="73"/>
-    <w:lsdException w:name="Light Shading Accent 2" w:uiPriority="60"/>
-    <w:lsdException w:name="Light List Accent 2" w:uiPriority="61"/>
-    <w:lsdException w:name="Light Grid Accent 2" w:uiPriority="62"/>
-    <w:lsdException w:name="Medium Shading 1 Accent 2" w:uiPriority="63"/>
-    <w:lsdException w:name="Medium Shading 2 Accent 2" w:uiPriority="64"/>
-    <w:lsdException w:name="Medium List 1 Accent 2" w:uiPriority="65"/>
-    <w:lsdException w:name="Medium List 2 Accent 2" w:uiPriority="66"/>
-    <w:lsdException w:name="Medium Grid 1 Accent 2" w:uiPriority="67"/>
-    <w:lsdException w:name="Medium Grid 2 Accent 2" w:uiPriority="68"/>
-    <w:lsdException w:name="Medium Grid 3 Accent 2" w:uiPriority="69"/>
-    <w:lsdException w:name="Dark List Accent 2" w:uiPriority="70"/>
-    <w:lsdException w:name="Colorful Shading Accent 2" w:uiPriority="71"/>
-    <w:lsdException w:name="Colorful List Accent 2" w:uiPriority="72"/>
-    <w:lsdException w:name="Colorful Grid Accent 2" w:uiPriority="73"/>
-    <w:lsdException w:name="Light Shading Accent 3" w:uiPriority="60"/>
-    <w:lsdException w:name="Light List Accent 3" w:uiPriority="61"/>
-    <w:lsdException w:name="Light Grid Accent 3" w:uiPriority="62"/>
-    <w:lsdException w:name="Medium Shading 1 Accent 3" w:uiPriority="63"/>
-    <w:lsdException w:name="Medium Shading 2 Accent 3" w:uiPriority="64"/>
-    <w:lsdException w:name="Medium List 1 Accent 3" w:uiPriority="65"/>
-    <w:lsdException w:name="Medium List 2 Accent 3" w:uiPriority="66"/>
-    <w:lsdException w:name="Medium Grid 1 Accent 3" w:uiPriority="67"/>
-    <w:lsdException w:name="Medium Grid 2 Accent 3" w:uiPriority="68"/>
-    <w:lsdException w:name="Medium Grid 3 Accent 3" w:uiPriority="69"/>
-    <w:lsdException w:name="Dark List Accent 3" w:uiPriority="70"/>
-    <w:lsdException w:name="Colorful Shading Accent 3" w:uiPriority="71"/>
-    <w:lsdException w:name="Colorful List Accent 3" w:uiPriority="72"/>
-    <w:lsdException w:name="Colorful Grid Accent 3" w:uiPriority="73"/>
-    <w:lsdException w:name="Light Shading Accent 4" w:uiPriority="60"/>
-    <w:lsdException w:name="Light List Accent 4" w:uiPriority="61"/>
-    <w:lsdException w:name="Light Grid Accent 4" w:uiPriority="62"/>
-    <w:lsdException w:name="Medium Shading 1 Accent 4" w:uiPriority="63"/>
-    <w:lsdException w:name="Medium Shading 2 Accent 4" w:uiPriority="64"/>
-    <w:lsdException w:name="Medium List 1 Accent 4" w:uiPriority="65"/>
-    <w:lsdException w:name="Medium List 2 Accent 4" w:uiPriority="66"/>
-    <w:lsdException w:name="Medium Grid 1 Accent 4" w:uiPriority="67"/>
-    <w:lsdException w:name="Medium Grid 2 Accent 4" w:uiPriority="68"/>
-    <w:lsdException w:name="Medium Grid 3 Accent 4" w:uiPriority="69"/>
-    <w:lsdException w:name="Dark List Accent 4" w:uiPriority="70"/>
-    <w:lsdException w:name="Colorful Shading Accent 4" w:uiPriority="71"/>
-    <w:lsdException w:name="Colorful List Accent 4" w:uiPriority="72"/>
-    <w:lsdException w:name="Colorful Grid Accent 4" w:uiPriority="73"/>
-    <w:lsdException w:name="Light Shading Accent 5" w:uiPriority="60"/>
-    <w:lsdException w:name="Light List Accent 5" w:uiPriority="61"/>
-    <w:lsdException w:name="Light Grid Accent 5" w:uiPriority="62"/>
-    <w:lsdException w:name="Medium Shading 1 Accent 5" w:uiPriority="63"/>
-    <w:lsdException w:name="Medium Shading 2 Accent 5" w:uiPriority="64"/>
-    <w:lsdException w:name="Medium List 1 Accent 5" w:uiPriority="65"/>
-    <w:lsdException w:name="Medium List 2 Accent 5" w:uiPriority="66"/>
-    <w:lsdException w:name="Medium Grid 1 Accent 5" w:uiPriority="67"/>
-    <w:lsdException w:name="Medium Grid 2 Accent 5" w:uiPriority="68"/>
-    <w:lsdException w:name="Medium Grid 3 Accent 5" w:uiPriority="69"/>
-    <w:lsdException w:name="Dark List Accent 5" w:uiPriority="70"/>
-    <w:lsdException w:name="Colorful Shading Accent 5" w:uiPriority="71"/>
-    <w:lsdException w:name="Colorful List Accent 5" w:uiPriority="72"/>
-    <w:lsdException w:name="Colorful Grid Accent 5" w:uiPriority="73"/>
-    <w:lsdException w:name="Light Shading Accent 6" w:uiPriority="60"/>
-    <w:lsdException w:name="Light List Accent 6" w:uiPriority="61"/>
-    <w:lsdException w:name="Light Grid Accent 6" w:uiPriority="62"/>
-    <w:lsdException w:name="Medium Shading 1 Accent 6" w:uiPriority="63"/>
-    <w:lsdException w:name="Medium Shading 2 Accent 6" w:uiPriority="64"/>
-    <w:lsdException w:name="Medium List 1 Accent 6" w:uiPriority="65"/>
-    <w:lsdException w:name="Medium List 2 Accent 6" w:uiPriority="66"/>
-    <w:lsdException w:name="Medium Grid 1 Accent 6" w:uiPriority="67"/>
-    <w:lsdException w:name="Medium Grid 2 Accent 6" w:uiPriority="68"/>
-    <w:lsdException w:name="Medium Grid 3 Accent 6" w:uiPriority="69"/>
-    <w:lsdException w:name="Dark List Accent 6" w:uiPriority="70"/>
-    <w:lsdException w:name="Colorful Shading Accent 6" w:uiPriority="71"/>
-    <w:lsdException w:name="Colorful List Accent 6" w:uiPriority="72"/>
-    <w:lsdException w:name="Colorful Grid Accent 6" w:uiPriority="73"/>
-    <w:lsdException w:name="Subtle Emphasis" w:uiPriority="19"/>
-    <w:lsdException w:name="Intense Emphasis" w:uiPriority="21"/>
-    <w:lsdException w:name="Subtle Reference" w:uiPriority="31"/>
-    <w:lsdException w:name="Intense Reference" w:uiPriority="32"/>
-    <w:lsdException w:name="Book Title" w:uiPriority="33"/>
-    <w:lsdException w:name="Bibliography" w:semiHidden="1" w:uiPriority="37" w:unhideWhenUsed="1"/>
-    <w:lsdException w:name="TOC Heading" w:semiHidden="1" w:uiPriority="39" w:unhideWhenUsed="1" w:qFormat="1"/>
-    <w:lsdException w:name="Plain Table 1" w:uiPriority="41"/>
-    <w:lsdException w:name="Plain Table 2" w:uiPriority="42"/>
-    <w:lsdException w:name="Plain Table 3" w:uiPriority="43"/>
-    <w:lsdException w:name="Plain Table 4" w:uiPriority="44"/>
-    <w:lsdException w:name="Plain Table 5" w:uiPriority="45"/>
-    <w:lsdException w:name="Grid Table Light" w:uiPriority="40"/>
-    <w:lsdException w:name="Grid Table 1 Light" w:uiPriority="46"/>
-    <w:lsdException w:name="Grid Table 2" w:uiPriority="47"/>
-    <w:lsdException w:name="Grid Table 3" w:uiPriority="48"/>
-    <w:lsdException w:name="Grid Table 4" w:uiPriority="49"/>
-    <w:lsdException w:name="Grid Table 5 Dark" w:uiPriority="50"/>
-    <w:lsdException w:name="Grid Table 6 Colorful" w:uiPriority="51"/>
-    <w:lsdException w:name="Grid Table 7 Colorful" w:uiPriority="52"/>
-    <w:lsdException w:name="Grid Table 1 Light Accent 1" w:uiPriority="46"/>
-    <w:lsdException w:name="Grid Table 2 Accent 1" w:uiPriority="47"/>
-    <w:lsdException w:name="Grid Table 3 Accent 1" w:uiPriority="48"/>
-    <w:lsdException w:name="Grid Table 4 Accent 1" w:uiPriority="49"/>
-    <w:lsdException w:name="Grid Table 5 Dark Accent 1" w:uiPriority="50"/>
-    <w:lsdException w:name="Grid Table 6 Colorful Accent 1" w:uiPriority="51"/>
-    <w:lsdException w:name="Grid Table 7 Colorful Accent 1" w:uiPriority="52"/>
-    <w:lsdException w:name="Grid Table 1 Light Accent 2" w:uiPriority="46"/>
-    <w:lsdException w:name="Grid Table 2 Accent 2" w:uiPriority="47"/>
-    <w:lsdException w:name="Grid Table 3 Accent 2" w:uiPriority="48"/>
-    <w:lsdException w:name="Grid Table 4 Accent 2" w:uiPriority="49"/>
-    <w:lsdException w:name="Grid Table 5 Dark Accent 2" w:uiPriority="50"/>
-    <w:lsdException w:name="Grid Table 6 Colorful Accent 2" w:uiPriority="51"/>
-    <w:lsdException w:name="Grid Table 7 Colorful Accent 2" w:uiPriority="52"/>
-    <w:lsdException w:name="Grid Table 1 Light Accent 3" w:uiPriority="46"/>
-    <w:lsdException w:name="Grid Table 2 Accent 3" w:uiPriority="47"/>
-    <w:lsdException w:name="Grid Table 3 Accent 3" w:uiPriority="48"/>
-    <w:lsdException w:name="Grid Table 4 Accent 3" w:uiPriority="49"/>
-    <w:lsdException w:name="Grid Table 5 Dark Accent 3" w:uiPriority="50"/>
-    <w:lsdException w:name="Grid Table 6 Colorful Accent 3" w:uiPriority="51"/>
-    <w:lsdException w:name="Grid Table 7 Colorful Accent 3" w:uiPriority="52"/>
-    <w:lsdException w:name="Grid Table 1 Light Accent 4" w:uiPriority="46"/>
-    <w:lsdException w:name="Grid Table 2 Accent 4" w:uiPriority="47"/>
-    <w:lsdException w:name="Grid Table 3 Accent 4" w:uiPriority="48"/>
-    <w:lsdException w:name="Grid Table 4 Accent 4" w:uiPriority="49"/>
-    <w:lsdException w:name="Grid Table 5 Dark Accent 4" w:uiPriority="50"/>
-    <w:lsdException w:name="Grid Table 6 Colorful Accent 4" w:uiPriority="51"/>
-    <w:lsdException w:name="Grid Table 7 Colorful Accent 4" w:uiPriority="52"/>
-    <w:lsdException w:name="Grid Table 1 Light Accent 5" w:uiPriority="46"/>
-    <w:lsdException w:name="Grid Table 2 Accent 5" w:uiPriority="47"/>
-    <w:lsdException w:name="Grid Table 3 Accent 5" w:uiPriority="48"/>
-    <w:lsdException w:name="Grid Table 4 Accent 5" w:uiPriority="49"/>
-    <w:lsdException w:name="Grid Table 5 Dark Accent 5" w:uiPriority="50"/>
-    <w:lsdException w:name="Grid Table 6 Colorful Accent 5" w:uiPriority="51"/>
-    <w:lsdException w:name="Grid Table 7 Colorful Accent 5" w:uiPriority="52"/>
-    <w:lsdException w:name="Grid Table 1 Light Accent 6" w:uiPriority="46"/>
-    <w:lsdException w:name="Grid Table 2 Accent 6" w:uiPriority="47"/>
-    <w:lsdException w:name="Grid Table 3 Accent 6" w:uiPriority="48"/>
-    <w:lsdException w:name="Grid Table 4 Accent 6" w:uiPriority="49"/>
-    <w:lsdException w:name="Grid Table 5 Dark Accent 6" w:uiPriority="50"/>
-    <w:lsdException w:name="Grid Table 6 Colorful Accent 6" w:uiPriority="51"/>
-    <w:lsdException w:name="Grid Table 7 Colorful Accent 6" w:uiPriority="52"/>
-    <w:lsdException w:name="List Table 1 Light" w:uiPriority="46"/>
-    <w:lsdException w:name="List Table 2" w:uiPriority="47"/>
-    <w:lsdException w:name="List Table 3" w:uiPriority="48"/>
-    <w:lsdException w:name="List Table 4" w:uiPriority="49"/>
-    <w:lsdException w:name="List Table 5 Dark" w:uiPriority="50"/>
-    <w:lsdException w:name="List Table 6 Colorful" w:uiPriority="51"/>
-    <w:lsdException w:name="List Table 7 Colorful" w:uiPriority="52"/>
-    <w:lsdException w:name="List Table 1 Light Accent 1" w:uiPriority="46"/>
-    <w:lsdException w:name="List Table 2 Accent 1" w:uiPriority="47"/>
-    <w:lsdException w:name="List Table 3 Accent 1" w:uiPriority="48"/>
-    <w:lsdException w:name="List Table 4 Accent 1" w:uiPriority="49"/>
-    <w:lsdException w:name="List Table 5 Dark Accent 1" w:uiPriority="50"/>
-    <w:lsdException w:name="List Table 6 Colorful Accent 1" w:uiPriority="51"/>
-    <w:lsdException w:name="List Table 7 Colorful Accent 1" w:uiPriority="52"/>
-    <w:lsdException w:name="List Table 1 Light Accent 2" w:uiPriority="46"/>
-    <w:lsdException w:name="List Table 2 Accent 2" w:uiPriority="47"/>
-    <w:lsdException w:name="List Table 3 Accent 2" w:uiPriority="48"/>
-    <w:lsdException w:name="List Table 4 Accent 2" w:uiPriority="49"/>
-    <w:lsdException w:name="List Table 5 Dark Accent 2" w:uiPriority="50"/>
-    <w:lsdException w:name="List Table 6 Colorful Accent 2" w:uiPriority="51"/>
-    <w:lsdException w:name="List Table 7 Colorful Accent 2" w:uiPriority="52"/>
-    <w:lsdException w:name="List Table 1 Light Accent 3" w:uiPriority="46"/>
-    <w:lsdException w:name="List Table 2 Accent 3" w:uiPriority="47"/>
-    <w:lsdException w:name="List Table 3 Accent 3" w:uiPriority="48"/>
-    <w:lsdException w:name="List Table 4 Accent 3" w:uiPriority="49"/>
-    <w:lsdException w:name="List Table 5 Dark Accent 3" w:uiPriority="50"/>
-    <w:lsdException w:name="List Table 6 Colorful Accent 3" w:uiPriority="51"/>
-    <w:lsdException w:name="List Table 7 Colorful Accent 3" w:uiPriority="52"/>
-    <w:lsdException w:name="List Table 1 Light Accent 4" w:uiPriority="46"/>
-    <w:lsdException w:name="List Table 2 Accent 4" w:uiPriority="47"/>
-    <w:lsdException w:name="List Table 3 Accent 4" w:uiPriority="48"/>
-    <w:lsdException w:name="List Table 4 Accent 4" w:uiPriority="49"/>
-    <w:lsdException w:name="List Table 5 Dark Accent 4" w:uiPriority="50"/>
-    <w:lsdException w:name="List Table 6 Colorful Accent 4" w:uiPriority="51"/>
-    <w:lsdException w:name="List Table 7 Colorful Accent 4" w:uiPriority="52"/>
-    <w:lsdException w:name="List Table 1 Light Accent 5" w:uiPriority="46"/>
-    <w:lsdException w:name="List Table 2 Accent 5" w:uiPriority="47"/>
-    <w:lsdException w:name="List Table 3 Accent 5" w:uiPriority="48"/>
-    <w:lsdException w:name="List Table 4 Accent 5" w:uiPriority="49"/>
-    <w:lsdException w:name="List Table 5 Dark Accent 5" w:uiPriority="50"/>
-    <w:lsdException w:name="List Table 6 Colorful Accent 5" w:uiPriority="51"/>
-    <w:lsdException w:name="List Table 7 Colorful Accent 5" w:uiPriority="52"/>
-    <w:lsdException w:name="List Table 1 Light Accent 6" w:uiPriority="46"/>
-    <w:lsdException w:name="List Table 2 Accent 6" w:uiPriority="47"/>
-    <w:lsdException w:name="List Table 3 Accent 6" w:uiPriority="48"/>
-    <w:lsdException w:name="List Table 4 Accent 6" w:uiPriority="49"/>
-    <w:lsdException w:name="List Table 5 Dark Accent 6" w:uiPriority="50"/>
-    <w:lsdException w:name="List Table 6 Colorful Accent 6" w:uiPriority="51"/>
-    <w:lsdException w:name="List Table 7 Colorful Accent 6" w:uiPriority="52"/>
+  <w:latentStyles w:defLockedState="0" w:defUIPriority="99" w:defSemiHidden="1" w:defUnhideWhenUsed="1" w:defQFormat="0" w:count="267">
+    <w:lsdException w:name="Normal" w:semiHidden="0" w:uiPriority="0" w:unhideWhenUsed="0" w:qFormat="1"/>
+    <w:lsdException w:name="heading 1" w:semiHidden="0" w:uiPriority="9" w:unhideWhenUsed="0" w:qFormat="1"/>
+    <w:lsdException w:name="heading 2" w:uiPriority="9" w:qFormat="1"/>
+    <w:lsdException w:name="heading 3" w:uiPriority="9" w:qFormat="1"/>
+    <w:lsdException w:name="heading 4" w:uiPriority="9" w:qFormat="1"/>
+    <w:lsdException w:name="heading 5" w:uiPriority="9" w:qFormat="1"/>
+    <w:lsdException w:name="heading 6" w:uiPriority="9" w:qFormat="1"/>
+    <w:lsdException w:name="heading 7" w:uiPriority="9" w:qFormat="1"/>
+    <w:lsdException w:name="heading 8" w:uiPriority="9" w:qFormat="1"/>
+    <w:lsdException w:name="heading 9" w:uiPriority="9" w:qFormat="1"/>
+    <w:lsdException w:name="toc 1" w:uiPriority="39"/>
+    <w:lsdException w:name="toc 2" w:uiPriority="39"/>
+    <w:lsdException w:name="toc 3" w:uiPriority="39"/>
+    <w:lsdException w:name="toc 4" w:uiPriority="39"/>
+    <w:lsdException w:name="toc 5" w:uiPriority="39"/>
+    <w:lsdException w:name="toc 6" w:uiPriority="39"/>
+    <w:lsdException w:name="toc 7" w:uiPriority="39"/>
+    <w:lsdException w:name="toc 8" w:uiPriority="39"/>
+    <w:lsdException w:name="toc 9" w:uiPriority="39"/>
+    <w:lsdException w:name="caption" w:uiPriority="35" w:qFormat="1"/>
+    <w:lsdException w:name="Title" w:semiHidden="0" w:uiPriority="10" w:unhideWhenUsed="0"/>
+    <w:lsdException w:name="Default Paragraph Font" w:uiPriority="1"/>
+    <w:lsdException w:name="Subtitle" w:semiHidden="0" w:uiPriority="11" w:unhideWhenUsed="0"/>
+    <w:lsdException w:name="Strong" w:semiHidden="0" w:uiPriority="22" w:unhideWhenUsed="0" w:qFormat="1"/>
+    <w:lsdException w:name="Emphasis" w:semiHidden="0" w:uiPriority="20" w:unhideWhenUsed="0"/>
+    <w:lsdException w:name="Table Grid" w:semiHidden="0" w:uiPriority="59" w:unhideWhenUsed="0"/>
+    <w:lsdException w:name="Placeholder Text" w:unhideWhenUsed="0"/>
+    <w:lsdException w:name="No Spacing" w:semiHidden="0" w:uiPriority="1" w:unhideWhenUsed="0"/>
+    <w:lsdException w:name="Light Shading" w:semiHidden="0" w:uiPriority="60" w:unhideWhenUsed="0"/>
+    <w:lsdException w:name="Light List" w:semiHidden="0" w:uiPriority="61" w:unhideWhenUsed="0"/>
+    <w:lsdException w:name="Light Grid" w:semiHidden="0" w:uiPriority="62" w:unhideWhenUsed="0"/>
+    <w:lsdException w:name="Medium Shading 1" w:semiHidden="0" w:uiPriority="63" w:unhideWhenUsed="0"/>
+    <w:lsdException w:name="Medium Shading 2" w:semiHidden="0" w:uiPriority="64" w:unhideWhenUsed="0"/>
+    <w:lsdException w:name="Medium List 1" w:semiHidden="0" w:uiPriority="65" w:unhideWhenUsed="0"/>
+    <w:lsdException w:name="Medium List 2" w:semiHidden="0" w:uiPriority="66" w:unhideWhenUsed="0"/>
+    <w:lsdException w:name="Medium Grid 1" w:semiHidden="0" w:uiPriority="67" w:unhideWhenUsed="0"/>
+    <w:lsdException w:name="Medium Grid 2" w:semiHidden="0" w:uiPriority="68" w:unhideWhenUsed="0"/>
+    <w:lsdException w:name="Medium Grid 3" w:semiHidden="0" w:uiPriority="69" w:unhideWhenUsed="0"/>
+    <w:lsdException w:name="Dark List" w:semiHidden="0" w:uiPriority="70" w:unhideWhenUsed="0"/>
+    <w:lsdException w:name="Colorful Shading" w:semiHidden="0" w:uiPriority="71" w:unhideWhenUsed="0"/>
+    <w:lsdException w:name="Colorful List" w:semiHidden="0" w:uiPriority="72" w:unhideWhenUsed="0"/>
+    <w:lsdException w:name="Colorful Grid" w:semiHidden="0" w:uiPriority="73" w:unhideWhenUsed="0"/>
+    <w:lsdException w:name="Light Shading Accent 1" w:semiHidden="0" w:uiPriority="60" w:unhideWhenUsed="0"/>
+    <w:lsdException w:name="Light List Accent 1" w:semiHidden="0" w:uiPriority="61" w:unhideWhenUsed="0"/>
+    <w:lsdException w:name="Light Grid Accent 1" w:semiHidden="0" w:uiPriority="62" w:unhideWhenUsed="0"/>
+    <w:lsdException w:name="Medium Shading 1 Accent 1" w:semiHidden="0" w:uiPriority="63" w:unhideWhenUsed="0"/>
+    <w:lsdException w:name="Medium Shading 2 Accent 1" w:semiHidden="0" w:uiPriority="64" w:unhideWhenUsed="0"/>
+    <w:lsdException w:name="Medium List 1 Accent 1" w:semiHidden="0" w:uiPriority="65" w:unhideWhenUsed="0"/>
+    <w:lsdException w:name="Revision" w:unhideWhenUsed="0"/>
+    <w:lsdException w:name="List Paragraph" w:semiHidden="0" w:uiPriority="34" w:unhideWhenUsed="0" w:qFormat="1"/>
+    <w:lsdException w:name="Quote" w:semiHidden="0" w:uiPriority="29" w:unhideWhenUsed="0"/>
+    <w:lsdException w:name="Intense Quote" w:semiHidden="0" w:uiPriority="30" w:unhideWhenUsed="0"/>
+    <w:lsdException w:name="Medium List 2 Accent 1" w:semiHidden="0" w:uiPriority="66" w:unhideWhenUsed="0"/>
+    <w:lsdException w:name="Medium Grid 1 Accent 1" w:semiHidden="0" w:uiPriority="67" w:unhideWhenUsed="0"/>
+    <w:lsdException w:name="Medium Grid 2 Accent 1" w:semiHidden="0" w:uiPriority="68" w:unhideWhenUsed="0"/>
+    <w:lsdException w:name="Medium Grid 3 Accent 1" w:semiHidden="0" w:uiPriority="69" w:unhideWhenUsed="0"/>
+    <w:lsdException w:name="Dark List Accent 1" w:semiHidden="0" w:uiPriority="70" w:unhideWhenUsed="0"/>
+    <w:lsdException w:name="Colorful Shading Accent 1" w:semiHidden="0" w:uiPriority="71" w:unhideWhenUsed="0"/>
+    <w:lsdException w:name="Colorful List Accent 1" w:semiHidden="0" w:uiPriority="72" w:unhideWhenUsed="0"/>
+    <w:lsdException w:name="Colorful Grid Accent 1" w:semiHidden="0" w:uiPriority="73" w:unhideWhenUsed="0"/>
+    <w:lsdException w:name="Light Shading Accent 2" w:semiHidden="0" w:uiPriority="60" w:unhideWhenUsed="0"/>
+    <w:lsdException w:name="Light List Accent 2" w:semiHidden="0" w:uiPriority="61" w:unhideWhenUsed="0"/>
+    <w:lsdException w:name="Light Grid Accent 2" w:semiHidden="0" w:uiPriority="62" w:unhideWhenUsed="0"/>
+    <w:lsdException w:name="Medium Shading 1 Accent 2" w:semiHidden="0" w:uiPriority="63" w:unhideWhenUsed="0"/>
+    <w:lsdException w:name="Medium Shading 2 Accent 2" w:semiHidden="0" w:uiPriority="64" w:unhideWhenUsed="0"/>
+    <w:lsdException w:name="Medium List 1 Accent 2" w:semiHidden="0" w:uiPriority="65" w:unhideWhenUsed="0"/>
+    <w:lsdException w:name="Medium List 2 Accent 2" w:semiHidden="0" w:uiPriority="66" w:unhideWhenUsed="0"/>
+    <w:lsdException w:name="Medium Grid 1 Accent 2" w:semiHidden="0" w:uiPriority="67" w:unhideWhenUsed="0"/>
+    <w:lsdException w:name="Medium Grid 2 Accent 2" w:semiHidden="0" w:uiPriority="68" w:unhideWhenUsed="0"/>
+    <w:lsdException w:name="Medium Grid 3 Accent 2" w:semiHidden="0" w:uiPriority="69" w:unhideWhenUsed="0"/>
+    <w:lsdException w:name="Dark List Accent 2" w:semiHidden="0" w:uiPriority="70" w:unhideWhenUsed="0"/>
+    <w:lsdException w:name="Colorful Shading Accent 2" w:semiHidden="0" w:uiPriority="71" w:unhideWhenUsed="0"/>
+    <w:lsdException w:name="Colorful List Accent 2" w:semiHidden="0" w:uiPriority="72" w:unhideWhenUsed="0"/>
+    <w:lsdException w:name="Colorful Grid Accent 2" w:semiHidden="0" w:uiPriority="73" w:unhideWhenUsed="0"/>
+    <w:lsdException w:name="Light Shading Accent 3" w:semiHidden="0" w:uiPriority="60" w:unhideWhenUsed="0"/>
+    <w:lsdException w:name="Light List Accent 3" w:semiHidden="0" w:uiPriority="61" w:unhideWhenUsed="0"/>
+    <w:lsdException w:name="Light Grid Accent 3" w:semiHidden="0" w:uiPriority="62" w:unhideWhenUsed="0"/>
+    <w:lsdException w:name="Medium Shading 1 Accent 3" w:semiHidden="0" w:uiPriority="63" w:unhideWhenUsed="0"/>
+    <w:lsdException w:name="Medium Shading 2 Accent 3" w:semiHidden="0" w:uiPriority="64" w:unhideWhenUsed="0"/>
+    <w:lsdException w:name="Medium List 1 Accent 3" w:semiHidden="0" w:uiPriority="65" w:unhideWhenUsed="0"/>
+    <w:lsdException w:name="Medium List 2 Accent 3" w:semiHidden="0" w:uiPriority="66" w:unhideWhenUsed="0"/>
+    <w:lsdException w:name="Medium Grid 1 Accent 3" w:semiHidden="0" w:uiPriority="67" w:unhideWhenUsed="0"/>
+    <w:lsdException w:name="Medium Grid 2 Accent 3" w:semiHidden="0" w:uiPriority="68" w:unhideWhenUsed="0"/>
+    <w:lsdException w:name="Medium Grid 3 Accent 3" w:semiHidden="0" w:uiPriority="69" w:unhideWhenUsed="0"/>
+    <w:lsdException w:name="Dark List Accent 3" w:semiHidden="0" w:uiPriority="70" w:unhideWhenUsed="0"/>
+    <w:lsdException w:name="Colorful Shading Accent 3" w:semiHidden="0" w:uiPriority="71" w:unhideWhenUsed="0"/>
+    <w:lsdException w:name="Colorful List Accent 3" w:semiHidden="0" w:uiPriority="72" w:unhideWhenUsed="0"/>
+    <w:lsdException w:name="Colorful Grid Accent 3" w:semiHidden="0" w:uiPriority="73" w:unhideWhenUsed="0"/>
+    <w:lsdException w:name="Light Shading Accent 4" w:semiHidden="0" w:uiPriority="60" w:unhideWhenUsed="0"/>
+    <w:lsdException w:name="Light List Accent 4" w:semiHidden="0" w:uiPriority="61" w:unhideWhenUsed="0"/>
+    <w:lsdException w:name="Light Grid Accent 4" w:semiHidden="0" w:uiPriority="62" w:unhideWhenUsed="0"/>
+    <w:lsdException w:name="Medium Shading 1 Accent 4" w:semiHidden="0" w:uiPriority="63" w:unhideWhenUsed="0"/>
+    <w:lsdException w:name="Medium Shading 2 Accent 4" w:semiHidden="0" w:uiPriority="64" w:unhideWhenUsed="0"/>
+    <w:lsdException w:name="Medium List 1 Accent 4" w:semiHidden="0" w:uiPriority="65" w:unhideWhenUsed="0"/>
+    <w:lsdException w:name="Medium List 2 Accent 4" w:semiHidden="0" w:uiPriority="66" w:unhideWhenUsed="0"/>
+    <w:lsdException w:name="Medium Grid 1 Accent 4" w:semiHidden="0" w:uiPriority="67" w:unhideWhenUsed="0"/>
+    <w:lsdException w:name="Medium Grid 2 Accent 4" w:semiHidden="0" w:uiPriority="68" w:unhideWhenUsed="0"/>
+    <w:lsdException w:name="Medium Grid 3 Accent 4" w:semiHidden="0" w:uiPriority="69" w:unhideWhenUsed="0"/>
+    <w:lsdException w:name="Dark List Accent 4" w:semiHidden="0" w:uiPriority="70" w:unhideWhenUsed="0"/>
+    <w:lsdException w:name="Colorful Shading Accent 4" w:semiHidden="0" w:uiPriority="71" w:unhideWhenUsed="0"/>
+    <w:lsdException w:name="Colorful List Accent 4" w:semiHidden="0" w:uiPriority="72" w:unhideWhenUsed="0"/>
+    <w:lsdException w:name="Colorful Grid Accent 4" w:semiHidden="0" w:uiPriority="73" w:unhideWhenUsed="0"/>
+    <w:lsdException w:name="Light Shading Accent 5" w:semiHidden="0" w:uiPriority="60" w:unhideWhenUsed="0"/>
+    <w:lsdException w:name="Light List Accent 5" w:semiHidden="0" w:uiPriority="61" w:unhideWhenUsed="0"/>
+    <w:lsdException w:name="Light Grid Accent 5" w:semiHidden="0" w:uiPriority="62" w:unhideWhenUsed="0"/>
+    <w:lsdException w:name="Medium Shading 1 Accent 5" w:semiHidden="0" w:uiPriority="63" w:unhideWhenUsed="0"/>
+    <w:lsdException w:name="Medium Shading 2 Accent 5" w:semiHidden="0" w:uiPriority="64" w:unhideWhenUsed="0"/>
+    <w:lsdException w:name="Medium List 1 Accent 5" w:semiHidden="0" w:uiPriority="65" w:unhideWhenUsed="0"/>
+    <w:lsdException w:name="Medium List 2 Accent 5" w:semiHidden="0" w:uiPriority="66" w:unhideWhenUsed="0"/>
+    <w:lsdException w:name="Medium Grid 1 Accent 5" w:semiHidden="0" w:uiPriority="67" w:unhideWhenUsed="0"/>
+    <w:lsdException w:name="Medium Grid 2 Accent 5" w:semiHidden="0" w:uiPriority="68" w:unhideWhenUsed="0"/>
+    <w:lsdException w:name="Medium Grid 3 Accent 5" w:semiHidden="0" w:uiPriority="69" w:unhideWhenUsed="0"/>
+    <w:lsdException w:name="Dark List Accent 5" w:semiHidden="0" w:uiPriority="70" w:unhideWhenUsed="0"/>
+    <w:lsdException w:name="Colorful Shading Accent 5" w:semiHidden="0" w:uiPriority="71" w:unhideWhenUsed="0"/>
+    <w:lsdException w:name="Colorful List Accent 5" w:semiHidden="0" w:uiPriority="72" w:unhideWhenUsed="0"/>
+    <w:lsdException w:name="Colorful Grid Accent 5" w:semiHidden="0" w:uiPriority="73" w:unhideWhenUsed="0"/>
+    <w:lsdException w:name="Light Shading Accent 6" w:semiHidden="0" w:uiPriority="60" w:unhideWhenUsed="0"/>
+    <w:lsdException w:name="Light List Accent 6" w:semiHidden="0" w:uiPriority="61" w:unhideWhenUsed="0"/>
+    <w:lsdException w:name="Light Grid Accent 6" w:semiHidden="0" w:uiPriority="62" w:unhideWhenUsed="0"/>
+    <w:lsdException w:name="Medium Shading 1 Accent 6" w:semiHidden="0" w:uiPriority="63" w:unhideWhenUsed="0"/>
+    <w:lsdException w:name="Medium Shading 2 Accent 6" w:semiHidden="0" w:uiPriority="64" w:unhideWhenUsed="0"/>
+    <w:lsdException w:name="Medium List 1 Accent 6" w:semiHidden="0" w:uiPriority="65" w:unhideWhenUsed="0"/>
+    <w:lsdException w:name="Medium List 2 Accent 6" w:semiHidden="0" w:uiPriority="66" w:unhideWhenUsed="0"/>
+    <w:lsdException w:name="Medium Grid 1 Accent 6" w:semiHidden="0" w:uiPriority="67" w:unhideWhenUsed="0"/>
+    <w:lsdException w:name="Medium Grid 2 Accent 6" w:semiHidden="0" w:uiPriority="68" w:unhideWhenUsed="0"/>
+    <w:lsdException w:name="Medium Grid 3 Accent 6" w:semiHidden="0" w:uiPriority="69" w:unhideWhenUsed="0"/>
+    <w:lsdException w:name="Dark List Accent 6" w:semiHidden="0" w:uiPriority="70" w:unhideWhenUsed="0"/>
+    <w:lsdException w:name="Colorful Shading Accent 6" w:semiHidden="0" w:uiPriority="71" w:unhideWhenUsed="0"/>
+    <w:lsdException w:name="Colorful List Accent 6" w:semiHidden="0" w:uiPriority="72" w:unhideWhenUsed="0"/>
+    <w:lsdException w:name="Colorful Grid Accent 6" w:semiHidden="0" w:uiPriority="73" w:unhideWhenUsed="0"/>
+    <w:lsdException w:name="Subtle Emphasis" w:semiHidden="0" w:uiPriority="19" w:unhideWhenUsed="0"/>
+    <w:lsdException w:name="Intense Emphasis" w:semiHidden="0" w:uiPriority="21" w:unhideWhenUsed="0"/>
+    <w:lsdException w:name="Subtle Reference" w:semiHidden="0" w:uiPriority="31" w:unhideWhenUsed="0"/>
+    <w:lsdException w:name="Intense Reference" w:semiHidden="0" w:uiPriority="32" w:unhideWhenUsed="0"/>
+    <w:lsdException w:name="Book Title" w:semiHidden="0" w:uiPriority="33" w:unhideWhenUsed="0"/>
+    <w:lsdException w:name="Bibliography" w:uiPriority="37"/>
+    <w:lsdException w:name="TOC Heading" w:uiPriority="39" w:qFormat="1"/>
+  </w:latentStyles>
+  <w:style w:type="paragraph" w:default="1" w:styleId="Normal">
+    <w:name w:val="Normal"/>
+    <w:qFormat/>
+    <w:rsid w:val="008063E1"/>
+    <w:pPr>
+      <w:spacing w:before="80" w:after="120"/>
+    </w:pPr>
+  </w:style>
+  <w:style w:type="paragraph" w:styleId="Heading1">
+    <w:name w:val="heading 1"/>
+    <w:basedOn w:val="Normal"/>
+    <w:next w:val="Normal"/>
+    <w:link w:val="Heading1Char"/>
+    <w:uiPriority w:val="9"/>
+    <w:qFormat/>
+    <w:rsid w:val="009254B7"/>
+    <w:pPr>
+      <w:keepNext/>
+      <w:keepLines/>
+      <w:spacing w:before="200" w:after="40"/>
+      <w:outlineLvl w:val="0"/>
+    </w:pPr>
+    <w:rPr>
+      <w:rFonts w:eastAsiaTheme="majorEastAsia" w:cstheme="majorBidi"/>
+      <w:b/>
+      <w:color w:val="642D08"/>
+      <w:sz w:val="40"/>
+      <w:szCs w:val="32"/>
+    </w:rPr>
+  </w:style>
+  <w:style w:type="paragraph" w:styleId="Heading2">
+    <w:name w:val="heading 2"/>
+    <w:basedOn w:val="Normal"/>
+    <w:next w:val="Normal"/>
+    <w:link w:val="Heading2Char"/>
+    <w:uiPriority w:val="9"/>
+    <w:qFormat/>
+    <w:rsid w:val="006E55B4"/>
+    <w:pPr>
+      <w:keepNext/>
+      <w:keepLines/>
+      <w:numPr>
+        <w:numId w:val="1"/>
+      </w:numPr>
+      <w:spacing w:before="200" w:after="40"/>
+      <w:outlineLvl w:val="1"/>
+    </w:pPr>
+    <w:rPr>
+      <w:rFonts w:eastAsiaTheme="majorEastAsia" w:cstheme="majorBidi"/>
+      <w:b/>
+      <w:bCs/>
+      <w:color w:val="7C380A"/>
+      <w:sz w:val="36"/>
+      <w:szCs w:val="36"/>
+    </w:rPr>
+  </w:style>
+  <w:style w:type="paragraph" w:styleId="Heading3">
+    <w:name w:val="heading 3"/>
+    <w:basedOn w:val="Normal"/>
+    <w:next w:val="Normal"/>
+    <w:link w:val="Heading3Char"/>
+    <w:uiPriority w:val="9"/>
+    <w:unhideWhenUsed/>
+    <w:qFormat/>
+    <w:rsid w:val="008C5930"/>
+    <w:pPr>
+      <w:keepNext/>
+      <w:keepLines/>
+      <w:spacing w:before="120" w:after="40"/>
+      <w:outlineLvl w:val="2"/>
+    </w:pPr>
+    <w:rPr>
+      <w:rFonts w:eastAsiaTheme="majorEastAsia" w:cstheme="majorBidi"/>
+      <w:b/>
+      <w:color w:val="8F400B"/>
+      <w:sz w:val="32"/>
+      <w:szCs w:val="32"/>
+    </w:rPr>
+  </w:style>
+  <w:style w:type="paragraph" w:styleId="Heading4">
+    <w:name w:val="heading 4"/>
+    <w:basedOn w:val="Normal"/>
+    <w:next w:val="Normal"/>
+    <w:link w:val="Heading4Char"/>
+    <w:uiPriority w:val="9"/>
+    <w:unhideWhenUsed/>
+    <w:qFormat/>
+    <w:rsid w:val="008C5930"/>
+    <w:pPr>
+      <w:keepNext/>
+      <w:keepLines/>
+      <w:spacing w:before="120" w:after="40"/>
+      <w:outlineLvl w:val="3"/>
+    </w:pPr>
+    <w:rPr>
+      <w:rFonts w:eastAsiaTheme="majorEastAsia" w:cstheme="majorBidi"/>
+      <w:b/>
+      <w:iCs/>
+      <w:color w:val="A34A0D"/>
+      <w:sz w:val="28"/>
+    </w:rPr>
+  </w:style>
+  <w:style w:type="paragraph" w:styleId="Heading5">
+    <w:name w:val="heading 5"/>
+    <w:basedOn w:val="Normal"/>
+    <w:next w:val="Normal"/>
+    <w:link w:val="Heading5Char"/>
+    <w:uiPriority w:val="9"/>
+    <w:semiHidden/>
+    <w:unhideWhenUsed/>
+    <w:qFormat/>
+    <w:rsid w:val="008C5930"/>
+    <w:pPr>
+      <w:keepNext/>
+      <w:keepLines/>
+      <w:spacing w:after="0"/>
+      <w:outlineLvl w:val="4"/>
+    </w:pPr>
+    <w:rPr>
+      <w:rFonts w:eastAsiaTheme="majorEastAsia" w:cstheme="majorBidi"/>
+      <w:b/>
+      <w:color w:val="B2500E"/>
+    </w:rPr>
+  </w:style>
+  <w:style w:type="character" w:default="1" w:styleId="DefaultParagraphFont">
+    <w:name w:val="Default Paragraph Font"/>
+    <w:uiPriority w:val="1"/>
+    <w:semiHidden/>
+    <w:unhideWhenUsed/>
+  </w:style>
+  <w:style w:type="table" w:default="1" w:styleId="TableNormal">
+    <w:name w:val="Normal Table"/>
+    <w:uiPriority w:val="99"/>
+    <w:semiHidden/>
+    <w:unhideWhenUsed/>
+    <w:tblPr>
+      <w:tblInd w:w="0" w:type="dxa"/>
+      <w:tblCellMar>
+        <w:top w:w="0" w:type="dxa"/>
+        <w:left w:w="108" w:type="dxa"/>
+        <w:bottom w:w="0" w:type="dxa"/>
+        <w:right w:w="108" w:type="dxa"/>
+      </w:tblCellMar>
+    </w:tblPr>
+  </w:style>
+  <w:style w:type="numbering" w:default="1" w:styleId="NoList">
+    <w:name w:val="No List"/>
+    <w:uiPriority w:val="99"/>
+    <w:semiHidden/>
+    <w:unhideWhenUsed/>
+  </w:style>
+  <w:style w:type="paragraph" w:styleId="Header">
+    <w:name w:val="header"/>
+    <w:basedOn w:val="Normal"/>
+    <w:link w:val="HeaderChar"/>
+    <w:uiPriority w:val="99"/>
+    <w:unhideWhenUsed/>
+    <w:rsid w:val="008068A2"/>
+    <w:pPr>
+      <w:tabs>
+        <w:tab w:val="center" w:pos="4680"/>
+        <w:tab w:val="right" w:pos="9360"/>
+      </w:tabs>
+      <w:spacing w:after="0" w:line="240" w:lineRule="auto"/>
+    </w:pPr>
+  </w:style>
+  <w:style w:type="character" w:customStyle="1" w:styleId="HeaderChar">
+    <w:name w:val="Header Char"/>
+    <w:basedOn w:val="DefaultParagraphFont"/>
+    <w:link w:val="Header"/>
+    <w:uiPriority w:val="99"/>
+    <w:rsid w:val="008068A2"/>
+  </w:style>
+  <w:style w:type="paragraph" w:styleId="Footer">
+    <w:name w:val="footer"/>
+    <w:basedOn w:val="Normal"/>
+    <w:link w:val="FooterChar"/>
+    <w:uiPriority w:val="99"/>
+    <w:unhideWhenUsed/>
+    <w:rsid w:val="008068A2"/>
+    <w:pPr>
+      <w:tabs>
+        <w:tab w:val="center" w:pos="4680"/>
+        <w:tab w:val="right" w:pos="9360"/>
+      </w:tabs>
+      <w:spacing w:after="0" w:line="240" w:lineRule="auto"/>
+    </w:pPr>
+  </w:style>
+  <w:style w:type="character" w:customStyle="1" w:styleId="FooterChar">
+    <w:name w:val="Footer Char"/>
+    <w:basedOn w:val="DefaultParagraphFont"/>
+    <w:link w:val="Footer"/>
+    <w:uiPriority w:val="99"/>
+    <w:rsid w:val="008068A2"/>
+  </w:style>
+  <w:style w:type="paragraph" w:styleId="BalloonText">
+    <w:name w:val="Balloon Text"/>
+    <w:basedOn w:val="Normal"/>
+    <w:link w:val="BalloonTextChar"/>
+    <w:uiPriority w:val="99"/>
+    <w:semiHidden/>
+    <w:unhideWhenUsed/>
+    <w:rsid w:val="00564D7B"/>
+    <w:pPr>
+      <w:spacing w:after="0" w:line="240" w:lineRule="auto"/>
+    </w:pPr>
+    <w:rPr>
+      <w:rFonts w:ascii="Tahoma" w:hAnsi="Tahoma" w:cs="Tahoma"/>
+      <w:sz w:val="16"/>
+      <w:szCs w:val="16"/>
+    </w:rPr>
+  </w:style>
+  <w:style w:type="character" w:customStyle="1" w:styleId="BalloonTextChar">
+    <w:name w:val="Balloon Text Char"/>
+    <w:basedOn w:val="DefaultParagraphFont"/>
+    <w:link w:val="BalloonText"/>
+    <w:uiPriority w:val="99"/>
+    <w:semiHidden/>
+    <w:rsid w:val="00564D7B"/>
+    <w:rPr>
+      <w:rFonts w:ascii="Tahoma" w:hAnsi="Tahoma" w:cs="Tahoma"/>
+      <w:sz w:val="16"/>
+      <w:szCs w:val="16"/>
+    </w:rPr>
+  </w:style>
+  <w:style w:type="character" w:styleId="Hyperlink">
+    <w:name w:val="Hyperlink"/>
+    <w:basedOn w:val="DefaultParagraphFont"/>
+    <w:uiPriority w:val="99"/>
+    <w:unhideWhenUsed/>
+    <w:rsid w:val="0079324A"/>
+    <w:rPr>
+      <w:color w:val="0000FF" w:themeColor="hyperlink"/>
+      <w:u w:val="single"/>
+    </w:rPr>
+  </w:style>
+  <w:style w:type="character" w:customStyle="1" w:styleId="Heading1Char">
+    <w:name w:val="Heading 1 Char"/>
+    <w:basedOn w:val="DefaultParagraphFont"/>
+    <w:link w:val="Heading1"/>
+    <w:uiPriority w:val="9"/>
+    <w:rsid w:val="009254B7"/>
+    <w:rPr>
+      <w:rFonts w:eastAsiaTheme="majorEastAsia" w:cstheme="majorBidi"/>
+      <w:b/>
+      <w:color w:val="642D08"/>
+      <w:sz w:val="40"/>
+      <w:szCs w:val="32"/>
+    </w:rPr>
+  </w:style>
+  <w:style w:type="character" w:customStyle="1" w:styleId="Heading2Char">
+    <w:name w:val="Heading 2 Char"/>
+    <w:basedOn w:val="DefaultParagraphFont"/>
+    <w:link w:val="Heading2"/>
+    <w:uiPriority w:val="9"/>
+    <w:rsid w:val="006E55B4"/>
+    <w:rPr>
+      <w:rFonts w:eastAsiaTheme="majorEastAsia" w:cstheme="majorBidi"/>
+      <w:b/>
+      <w:bCs/>
+      <w:color w:val="7C380A"/>
+      <w:sz w:val="36"/>
+      <w:szCs w:val="36"/>
+    </w:rPr>
+  </w:style>
+  <w:style w:type="paragraph" w:styleId="NormalWeb">
+    <w:name w:val="Normal (Web)"/>
+    <w:basedOn w:val="Normal"/>
+    <w:uiPriority w:val="99"/>
+    <w:semiHidden/>
+    <w:unhideWhenUsed/>
+    <w:rsid w:val="00524789"/>
+    <w:pPr>
+      <w:spacing w:before="100" w:beforeAutospacing="1" w:after="100" w:afterAutospacing="1" w:line="240" w:lineRule="auto"/>
+    </w:pPr>
+    <w:rPr>
+      <w:rFonts w:ascii="Times New Roman" w:eastAsia="Times New Roman" w:hAnsi="Times New Roman" w:cs="Times New Roman"/>
+      <w:sz w:val="24"/>
+      <w:szCs w:val="24"/>
+    </w:rPr>
+  </w:style>
+  <w:style w:type="character" w:styleId="Strong">
+    <w:name w:val="Strong"/>
+    <w:basedOn w:val="DefaultParagraphFont"/>
+    <w:uiPriority w:val="22"/>
+    <w:qFormat/>
+    <w:rsid w:val="00524789"/>
+    <w:rPr>
+      <w:b/>
+      <w:bCs/>
+    </w:rPr>
+  </w:style>
+  <w:style w:type="character" w:customStyle="1" w:styleId="Heading3Char">
+    <w:name w:val="Heading 3 Char"/>
+    <w:basedOn w:val="DefaultParagraphFont"/>
+    <w:link w:val="Heading3"/>
+    <w:uiPriority w:val="9"/>
+    <w:rsid w:val="008C5930"/>
+    <w:rPr>
+      <w:rFonts w:eastAsiaTheme="majorEastAsia" w:cstheme="majorBidi"/>
+      <w:b/>
+      <w:color w:val="8F400B"/>
+      <w:sz w:val="32"/>
+      <w:szCs w:val="32"/>
+    </w:rPr>
+  </w:style>
+  <w:style w:type="character" w:customStyle="1" w:styleId="Heading4Char">
+    <w:name w:val="Heading 4 Char"/>
+    <w:basedOn w:val="DefaultParagraphFont"/>
+    <w:link w:val="Heading4"/>
+    <w:uiPriority w:val="9"/>
+    <w:rsid w:val="008C5930"/>
+    <w:rPr>
+      <w:rFonts w:eastAsiaTheme="majorEastAsia" w:cstheme="majorBidi"/>
+      <w:b/>
+      <w:iCs/>
+      <w:color w:val="A34A0D"/>
+      <w:sz w:val="28"/>
+    </w:rPr>
+  </w:style>
+  <w:style w:type="paragraph" w:styleId="ListParagraph">
+    <w:name w:val="List Paragraph"/>
+    <w:basedOn w:val="Normal"/>
+    <w:link w:val="ListParagraphChar"/>
+    <w:uiPriority w:val="34"/>
+    <w:qFormat/>
+    <w:rsid w:val="008617B5"/>
+    <w:pPr>
+      <w:ind w:left="720"/>
+      <w:contextualSpacing/>
+    </w:pPr>
+  </w:style>
+  <w:style w:type="character" w:styleId="FollowedHyperlink">
+    <w:name w:val="FollowedHyperlink"/>
+    <w:basedOn w:val="DefaultParagraphFont"/>
+    <w:uiPriority w:val="99"/>
+    <w:semiHidden/>
+    <w:unhideWhenUsed/>
+    <w:rsid w:val="00C0490B"/>
+    <w:rPr>
+      <w:color w:val="800080" w:themeColor="followedHyperlink"/>
+      <w:u w:val="single"/>
+    </w:rPr>
+  </w:style>
+  <w:style w:type="character" w:customStyle="1" w:styleId="Heading5Char">
+    <w:name w:val="Heading 5 Char"/>
+    <w:basedOn w:val="DefaultParagraphFont"/>
+    <w:link w:val="Heading5"/>
+    <w:uiPriority w:val="9"/>
+    <w:semiHidden/>
+    <w:rsid w:val="008C5930"/>
+    <w:rPr>
+      <w:rFonts w:eastAsiaTheme="majorEastAsia" w:cstheme="majorBidi"/>
+      <w:b/>
+      <w:color w:val="B2500E"/>
+    </w:rPr>
+  </w:style>
+  <w:style w:type="paragraph" w:customStyle="1" w:styleId="Code">
+    <w:name w:val="Code"/>
+    <w:basedOn w:val="Normal"/>
+    <w:link w:val="CodeChar"/>
+    <w:qFormat/>
+    <w:rsid w:val="008063E1"/>
+    <w:rPr>
+      <w:rFonts w:ascii="Consolas" w:hAnsi="Consolas"/>
+      <w:b/>
+      <w:noProof/>
+    </w:rPr>
+  </w:style>
+  <w:style w:type="character" w:customStyle="1" w:styleId="CodeChar">
+    <w:name w:val="Code Char"/>
+    <w:basedOn w:val="DefaultParagraphFont"/>
+    <w:link w:val="Code"/>
+    <w:rsid w:val="008063E1"/>
+    <w:rPr>
+      <w:rFonts w:ascii="Consolas" w:hAnsi="Consolas"/>
+      <w:b/>
+      <w:noProof/>
+    </w:rPr>
+  </w:style>
+  <w:style w:type="table" w:styleId="TableGrid">
+    <w:name w:val="Table Grid"/>
+    <w:basedOn w:val="TableNormal"/>
+    <w:uiPriority w:val="59"/>
+    <w:rsid w:val="00763912"/>
+    <w:pPr>
+      <w:spacing w:after="0" w:line="240" w:lineRule="auto"/>
+    </w:pPr>
+    <w:tblPr>
+      <w:tblBorders>
+        <w:top w:val="single" w:sz="4" w:space="0" w:color="auto"/>
+        <w:left w:val="single" w:sz="4" w:space="0" w:color="auto"/>
+        <w:bottom w:val="single" w:sz="4" w:space="0" w:color="auto"/>
+        <w:right w:val="single" w:sz="4" w:space="0" w:color="auto"/>
+        <w:insideH w:val="single" w:sz="4" w:space="0" w:color="auto"/>
+        <w:insideV w:val="single" w:sz="4" w:space="0" w:color="auto"/>
+      </w:tblBorders>
+    </w:tblPr>
+  </w:style>
+  <w:style w:type="character" w:customStyle="1" w:styleId="tgc">
+    <w:name w:val="_tgc"/>
+    <w:basedOn w:val="DefaultParagraphFont"/>
+    <w:rsid w:val="00D8395C"/>
+  </w:style>
+  <w:style w:type="paragraph" w:customStyle="1" w:styleId="Index">
+    <w:name w:val="Index"/>
+    <w:basedOn w:val="Normal"/>
+    <w:qFormat/>
+    <w:rsid w:val="005054C7"/>
+    <w:pPr>
+      <w:suppressLineNumbers/>
+      <w:spacing w:before="0" w:after="200"/>
+    </w:pPr>
+    <w:rPr>
+      <w:rFonts w:cs="FreeSans"/>
+    </w:rPr>
+  </w:style>
+  <w:style w:type="character" w:customStyle="1" w:styleId="ListParagraphChar">
+    <w:name w:val="List Paragraph Char"/>
+    <w:basedOn w:val="DefaultParagraphFont"/>
+    <w:link w:val="ListParagraph"/>
+    <w:uiPriority w:val="34"/>
+    <w:qFormat/>
+    <w:rsid w:val="005054C7"/>
+  </w:style>
+  <w:style w:type="character" w:customStyle="1" w:styleId="InternetLink">
+    <w:name w:val="Internet Link"/>
+    <w:basedOn w:val="DefaultParagraphFont"/>
+    <w:uiPriority w:val="99"/>
+    <w:unhideWhenUsed/>
+    <w:rsid w:val="005054C7"/>
+    <w:rPr>
+      <w:color w:val="0000FF" w:themeColor="hyperlink"/>
+      <w:u w:val="single"/>
+    </w:rPr>
+  </w:style>
+</w:styles>
+</file>
+
+<file path=word/stylesWithEffects.xml><?xml version="1.0" encoding="utf-8"?>
+<w:styles xmlns:wpc="http://schemas.microsoft.com/office/word/2010/wordprocessingCanvas" xmlns:mc="http://schemas.openxmlformats.org/markup-compatibility/2006" xmlns:o="urn:schemas-microsoft-com:office:office" xmlns:r="http://schemas.openxmlformats.org/officeDocument/2006/relationships" xmlns:m="http://schemas.openxmlformats.org/officeDocument/2006/math" xmlns:v="urn:schemas-microsoft-com:vml" xmlns:wp14="http://schemas.microsoft.com/office/word/2010/wordprocessingDrawing" xmlns:wp="http://schemas.openxmlformats.org/drawingml/2006/wordprocessingDrawing" xmlns:w10="urn:schemas-microsoft-com:office:word" xmlns:w="http://schemas.openxmlformats.org/wordprocessingml/2006/main" xmlns:w14="http://schemas.microsoft.com/office/word/2010/wordml" xmlns:wpg="http://schemas.microsoft.com/office/word/2010/wordprocessingGroup" xmlns:wpi="http://schemas.microsoft.com/office/word/2010/wordprocessingInk" xmlns:wne="http://schemas.microsoft.com/office/word/2006/wordml" xmlns:wps="http://schemas.microsoft.com/office/word/2010/wordprocessingShape" mc:Ignorable="w14 wp14">
+  <w:docDefaults>
+    <w:rPrDefault>
+      <w:rPr>
+        <w:rFonts w:asciiTheme="minorHAnsi" w:eastAsiaTheme="minorHAnsi" w:hAnsiTheme="minorHAnsi" w:cstheme="minorBidi"/>
+        <w:sz w:val="22"/>
+        <w:szCs w:val="22"/>
+        <w:lang w:val="en-US" w:eastAsia="en-US" w:bidi="ar-SA"/>
+      </w:rPr>
+    </w:rPrDefault>
+    <w:pPrDefault>
+      <w:pPr>
+        <w:spacing w:after="200" w:line="276" w:lineRule="auto"/>
+      </w:pPr>
+    </w:pPrDefault>
+  </w:docDefaults>
+  <w:latentStyles w:defLockedState="0" w:defUIPriority="99" w:defSemiHidden="1" w:defUnhideWhenUsed="1" w:defQFormat="0" w:count="267">
+    <w:lsdException w:name="Normal" w:semiHidden="0" w:uiPriority="0" w:unhideWhenUsed="0" w:qFormat="1"/>
+    <w:lsdException w:name="heading 1" w:semiHidden="0" w:uiPriority="9" w:unhideWhenUsed="0" w:qFormat="1"/>
+    <w:lsdException w:name="heading 2" w:uiPriority="9" w:qFormat="1"/>
+    <w:lsdException w:name="heading 3" w:uiPriority="9" w:qFormat="1"/>
+    <w:lsdException w:name="heading 4" w:uiPriority="9" w:qFormat="1"/>
+    <w:lsdException w:name="heading 5" w:uiPriority="9" w:qFormat="1"/>
+    <w:lsdException w:name="heading 6" w:uiPriority="9" w:qFormat="1"/>
+    <w:lsdException w:name="heading 7" w:uiPriority="9" w:qFormat="1"/>
+    <w:lsdException w:name="heading 8" w:uiPriority="9" w:qFormat="1"/>
+    <w:lsdException w:name="heading 9" w:uiPriority="9" w:qFormat="1"/>
+    <w:lsdException w:name="toc 1" w:uiPriority="39"/>
+    <w:lsdException w:name="toc 2" w:uiPriority="39"/>
+    <w:lsdException w:name="toc 3" w:uiPriority="39"/>
+    <w:lsdException w:name="toc 4" w:uiPriority="39"/>
+    <w:lsdException w:name="toc 5" w:uiPriority="39"/>
+    <w:lsdException w:name="toc 6" w:uiPriority="39"/>
+    <w:lsdException w:name="toc 7" w:uiPriority="39"/>
+    <w:lsdException w:name="toc 8" w:uiPriority="39"/>
+    <w:lsdException w:name="toc 9" w:uiPriority="39"/>
+    <w:lsdException w:name="caption" w:uiPriority="35" w:qFormat="1"/>
+    <w:lsdException w:name="Title" w:semiHidden="0" w:uiPriority="10" w:unhideWhenUsed="0"/>
+    <w:lsdException w:name="Default Paragraph Font" w:uiPriority="1"/>
+    <w:lsdException w:name="Subtitle" w:semiHidden="0" w:uiPriority="11" w:unhideWhenUsed="0"/>
+    <w:lsdException w:name="Strong" w:semiHidden="0" w:uiPriority="22" w:unhideWhenUsed="0" w:qFormat="1"/>
+    <w:lsdException w:name="Emphasis" w:semiHidden="0" w:uiPriority="20" w:unhideWhenUsed="0"/>
+    <w:lsdException w:name="Table Grid" w:semiHidden="0" w:uiPriority="59" w:unhideWhenUsed="0"/>
+    <w:lsdException w:name="Placeholder Text" w:unhideWhenUsed="0"/>
+    <w:lsdException w:name="No Spacing" w:semiHidden="0" w:uiPriority="1" w:unhideWhenUsed="0"/>
+    <w:lsdException w:name="Light Shading" w:semiHidden="0" w:uiPriority="60" w:unhideWhenUsed="0"/>
+    <w:lsdException w:name="Light List" w:semiHidden="0" w:uiPriority="61" w:unhideWhenUsed="0"/>
+    <w:lsdException w:name="Light Grid" w:semiHidden="0" w:uiPriority="62" w:unhideWhenUsed="0"/>
+    <w:lsdException w:name="Medium Shading 1" w:semiHidden="0" w:uiPriority="63" w:unhideWhenUsed="0"/>
+    <w:lsdException w:name="Medium Shading 2" w:semiHidden="0" w:uiPriority="64" w:unhideWhenUsed="0"/>
+    <w:lsdException w:name="Medium List 1" w:semiHidden="0" w:uiPriority="65" w:unhideWhenUsed="0"/>
+    <w:lsdException w:name="Medium List 2" w:semiHidden="0" w:uiPriority="66" w:unhideWhenUsed="0"/>
+    <w:lsdException w:name="Medium Grid 1" w:semiHidden="0" w:uiPriority="67" w:unhideWhenUsed="0"/>
+    <w:lsdException w:name="Medium Grid 2" w:semiHidden="0" w:uiPriority="68" w:unhideWhenUsed="0"/>
+    <w:lsdException w:name="Medium Grid 3" w:semiHidden="0" w:uiPriority="69" w:unhideWhenUsed="0"/>
+    <w:lsdException w:name="Dark List" w:semiHidden="0" w:uiPriority="70" w:unhideWhenUsed="0"/>
+    <w:lsdException w:name="Colorful Shading" w:semiHidden="0" w:uiPriority="71" w:unhideWhenUsed="0"/>
+    <w:lsdException w:name="Colorful List" w:semiHidden="0" w:uiPriority="72" w:unhideWhenUsed="0"/>
+    <w:lsdException w:name="Colorful Grid" w:semiHidden="0" w:uiPriority="73" w:unhideWhenUsed="0"/>
+    <w:lsdException w:name="Light Shading Accent 1" w:semiHidden="0" w:uiPriority="60" w:unhideWhenUsed="0"/>
+    <w:lsdException w:name="Light List Accent 1" w:semiHidden="0" w:uiPriority="61" w:unhideWhenUsed="0"/>
+    <w:lsdException w:name="Light Grid Accent 1" w:semiHidden="0" w:uiPriority="62" w:unhideWhenUsed="0"/>
+    <w:lsdException w:name="Medium Shading 1 Accent 1" w:semiHidden="0" w:uiPriority="63" w:unhideWhenUsed="0"/>
+    <w:lsdException w:name="Medium Shading 2 Accent 1" w:semiHidden="0" w:uiPriority="64" w:unhideWhenUsed="0"/>
+    <w:lsdException w:name="Medium List 1 Accent 1" w:semiHidden="0" w:uiPriority="65" w:unhideWhenUsed="0"/>
+    <w:lsdException w:name="Revision" w:unhideWhenUsed="0"/>
+    <w:lsdException w:name="List Paragraph" w:semiHidden="0" w:uiPriority="34" w:unhideWhenUsed="0" w:qFormat="1"/>
+    <w:lsdException w:name="Quote" w:semiHidden="0" w:uiPriority="29" w:unhideWhenUsed="0"/>
+    <w:lsdException w:name="Intense Quote" w:semiHidden="0" w:uiPriority="30" w:unhideWhenUsed="0"/>
+    <w:lsdException w:name="Medium List 2 Accent 1" w:semiHidden="0" w:uiPriority="66" w:unhideWhenUsed="0"/>
+    <w:lsdException w:name="Medium Grid 1 Accent 1" w:semiHidden="0" w:uiPriority="67" w:unhideWhenUsed="0"/>
+    <w:lsdException w:name="Medium Grid 2 Accent 1" w:semiHidden="0" w:uiPriority="68" w:unhideWhenUsed="0"/>
+    <w:lsdException w:name="Medium Grid 3 Accent 1" w:semiHidden="0" w:uiPriority="69" w:unhideWhenUsed="0"/>
+    <w:lsdException w:name="Dark List Accent 1" w:semiHidden="0" w:uiPriority="70" w:unhideWhenUsed="0"/>
+    <w:lsdException w:name="Colorful Shading Accent 1" w:semiHidden="0" w:uiPriority="71" w:unhideWhenUsed="0"/>
+    <w:lsdException w:name="Colorful List Accent 1" w:semiHidden="0" w:uiPriority="72" w:unhideWhenUsed="0"/>
+    <w:lsdException w:name="Colorful Grid Accent 1" w:semiHidden="0" w:uiPriority="73" w:unhideWhenUsed="0"/>
+    <w:lsdException w:name="Light Shading Accent 2" w:semiHidden="0" w:uiPriority="60" w:unhideWhenUsed="0"/>
+    <w:lsdException w:name="Light List Accent 2" w:semiHidden="0" w:uiPriority="61" w:unhideWhenUsed="0"/>
+    <w:lsdException w:name="Light Grid Accent 2" w:semiHidden="0" w:uiPriority="62" w:unhideWhenUsed="0"/>
+    <w:lsdException w:name="Medium Shading 1 Accent 2" w:semiHidden="0" w:uiPriority="63" w:unhideWhenUsed="0"/>
+    <w:lsdException w:name="Medium Shading 2 Accent 2" w:semiHidden="0" w:uiPriority="64" w:unhideWhenUsed="0"/>
+    <w:lsdException w:name="Medium List 1 Accent 2" w:semiHidden="0" w:uiPriority="65" w:unhideWhenUsed="0"/>
+    <w:lsdException w:name="Medium List 2 Accent 2" w:semiHidden="0" w:uiPriority="66" w:unhideWhenUsed="0"/>
+    <w:lsdException w:name="Medium Grid 1 Accent 2" w:semiHidden="0" w:uiPriority="67" w:unhideWhenUsed="0"/>
+    <w:lsdException w:name="Medium Grid 2 Accent 2" w:semiHidden="0" w:uiPriority="68" w:unhideWhenUsed="0"/>
+    <w:lsdException w:name="Medium Grid 3 Accent 2" w:semiHidden="0" w:uiPriority="69" w:unhideWhenUsed="0"/>
+    <w:lsdException w:name="Dark List Accent 2" w:semiHidden="0" w:uiPriority="70" w:unhideWhenUsed="0"/>
+    <w:lsdException w:name="Colorful Shading Accent 2" w:semiHidden="0" w:uiPriority="71" w:unhideWhenUsed="0"/>
+    <w:lsdException w:name="Colorful List Accent 2" w:semiHidden="0" w:uiPriority="72" w:unhideWhenUsed="0"/>
+    <w:lsdException w:name="Colorful Grid Accent 2" w:semiHidden="0" w:uiPriority="73" w:unhideWhenUsed="0"/>
+    <w:lsdException w:name="Light Shading Accent 3" w:semiHidden="0" w:uiPriority="60" w:unhideWhenUsed="0"/>
+    <w:lsdException w:name="Light List Accent 3" w:semiHidden="0" w:uiPriority="61" w:unhideWhenUsed="0"/>
+    <w:lsdException w:name="Light Grid Accent 3" w:semiHidden="0" w:uiPriority="62" w:unhideWhenUsed="0"/>
+    <w:lsdException w:name="Medium Shading 1 Accent 3" w:semiHidden="0" w:uiPriority="63" w:unhideWhenUsed="0"/>
+    <w:lsdException w:name="Medium Shading 2 Accent 3" w:semiHidden="0" w:uiPriority="64" w:unhideWhenUsed="0"/>
+    <w:lsdException w:name="Medium List 1 Accent 3" w:semiHidden="0" w:uiPriority="65" w:unhideWhenUsed="0"/>
+    <w:lsdException w:name="Medium List 2 Accent 3" w:semiHidden="0" w:uiPriority="66" w:unhideWhenUsed="0"/>
+    <w:lsdException w:name="Medium Grid 1 Accent 3" w:semiHidden="0" w:uiPriority="67" w:unhideWhenUsed="0"/>
+    <w:lsdException w:name="Medium Grid 2 Accent 3" w:semiHidden="0" w:uiPriority="68" w:unhideWhenUsed="0"/>
+    <w:lsdException w:name="Medium Grid 3 Accent 3" w:semiHidden="0" w:uiPriority="69" w:unhideWhenUsed="0"/>
+    <w:lsdException w:name="Dark List Accent 3" w:semiHidden="0" w:uiPriority="70" w:unhideWhenUsed="0"/>
+    <w:lsdException w:name="Colorful Shading Accent 3" w:semiHidden="0" w:uiPriority="71" w:unhideWhenUsed="0"/>
+    <w:lsdException w:name="Colorful List Accent 3" w:semiHidden="0" w:uiPriority="72" w:unhideWhenUsed="0"/>
+    <w:lsdException w:name="Colorful Grid Accent 3" w:semiHidden="0" w:uiPriority="73" w:unhideWhenUsed="0"/>
+    <w:lsdException w:name="Light Shading Accent 4" w:semiHidden="0" w:uiPriority="60" w:unhideWhenUsed="0"/>
+    <w:lsdException w:name="Light List Accent 4" w:semiHidden="0" w:uiPriority="61" w:unhideWhenUsed="0"/>
+    <w:lsdException w:name="Light Grid Accent 4" w:semiHidden="0" w:uiPriority="62" w:unhideWhenUsed="0"/>
+    <w:lsdException w:name="Medium Shading 1 Accent 4" w:semiHidden="0" w:uiPriority="63" w:unhideWhenUsed="0"/>
+    <w:lsdException w:name="Medium Shading 2 Accent 4" w:semiHidden="0" w:uiPriority="64" w:unhideWhenUsed="0"/>
+    <w:lsdException w:name="Medium List 1 Accent 4" w:semiHidden="0" w:uiPriority="65" w:unhideWhenUsed="0"/>
+    <w:lsdException w:name="Medium List 2 Accent 4" w:semiHidden="0" w:uiPriority="66" w:unhideWhenUsed="0"/>
+    <w:lsdException w:name="Medium Grid 1 Accent 4" w:semiHidden="0" w:uiPriority="67" w:unhideWhenUsed="0"/>
+    <w:lsdException w:name="Medium Grid 2 Accent 4" w:semiHidden="0" w:uiPriority="68" w:unhideWhenUsed="0"/>
+    <w:lsdException w:name="Medium Grid 3 Accent 4" w:semiHidden="0" w:uiPriority="69" w:unhideWhenUsed="0"/>
+    <w:lsdException w:name="Dark List Accent 4" w:semiHidden="0" w:uiPriority="70" w:unhideWhenUsed="0"/>
+    <w:lsdException w:name="Colorful Shading Accent 4" w:semiHidden="0" w:uiPriority="71" w:unhideWhenUsed="0"/>
+    <w:lsdException w:name="Colorful List Accent 4" w:semiHidden="0" w:uiPriority="72" w:unhideWhenUsed="0"/>
+    <w:lsdException w:name="Colorful Grid Accent 4" w:semiHidden="0" w:uiPriority="73" w:unhideWhenUsed="0"/>
+    <w:lsdException w:name="Light Shading Accent 5" w:semiHidden="0" w:uiPriority="60" w:unhideWhenUsed="0"/>
+    <w:lsdException w:name="Light List Accent 5" w:semiHidden="0" w:uiPriority="61" w:unhideWhenUsed="0"/>
+    <w:lsdException w:name="Light Grid Accent 5" w:semiHidden="0" w:uiPriority="62" w:unhideWhenUsed="0"/>
+    <w:lsdException w:name="Medium Shading 1 Accent 5" w:semiHidden="0" w:uiPriority="63" w:unhideWhenUsed="0"/>
+    <w:lsdException w:name="Medium Shading 2 Accent 5" w:semiHidden="0" w:uiPriority="64" w:unhideWhenUsed="0"/>
+    <w:lsdException w:name="Medium List 1 Accent 5" w:semiHidden="0" w:uiPriority="65" w:unhideWhenUsed="0"/>
+    <w:lsdException w:name="Medium List 2 Accent 5" w:semiHidden="0" w:uiPriority="66" w:unhideWhenUsed="0"/>
+    <w:lsdException w:name="Medium Grid 1 Accent 5" w:semiHidden="0" w:uiPriority="67" w:unhideWhenUsed="0"/>
+    <w:lsdException w:name="Medium Grid 2 Accent 5" w:semiHidden="0" w:uiPriority="68" w:unhideWhenUsed="0"/>
+    <w:lsdException w:name="Medium Grid 3 Accent 5" w:semiHidden="0" w:uiPriority="69" w:unhideWhenUsed="0"/>
+    <w:lsdException w:name="Dark List Accent 5" w:semiHidden="0" w:uiPriority="70" w:unhideWhenUsed="0"/>
+    <w:lsdException w:name="Colorful Shading Accent 5" w:semiHidden="0" w:uiPriority="71" w:unhideWhenUsed="0"/>
+    <w:lsdException w:name="Colorful List Accent 5" w:semiHidden="0" w:uiPriority="72" w:unhideWhenUsed="0"/>
+    <w:lsdException w:name="Colorful Grid Accent 5" w:semiHidden="0" w:uiPriority="73" w:unhideWhenUsed="0"/>
+    <w:lsdException w:name="Light Shading Accent 6" w:semiHidden="0" w:uiPriority="60" w:unhideWhenUsed="0"/>
+    <w:lsdException w:name="Light List Accent 6" w:semiHidden="0" w:uiPriority="61" w:unhideWhenUsed="0"/>
+    <w:lsdException w:name="Light Grid Accent 6" w:semiHidden="0" w:uiPriority="62" w:unhideWhenUsed="0"/>
+    <w:lsdException w:name="Medium Shading 1 Accent 6" w:semiHidden="0" w:uiPriority="63" w:unhideWhenUsed="0"/>
+    <w:lsdException w:name="Medium Shading 2 Accent 6" w:semiHidden="0" w:uiPriority="64" w:unhideWhenUsed="0"/>
+    <w:lsdException w:name="Medium List 1 Accent 6" w:semiHidden="0" w:uiPriority="65" w:unhideWhenUsed="0"/>
+    <w:lsdException w:name="Medium List 2 Accent 6" w:semiHidden="0" w:uiPriority="66" w:unhideWhenUsed="0"/>
+    <w:lsdException w:name="Medium Grid 1 Accent 6" w:semiHidden="0" w:uiPriority="67" w:unhideWhenUsed="0"/>
+    <w:lsdException w:name="Medium Grid 2 Accent 6" w:semiHidden="0" w:uiPriority="68" w:unhideWhenUsed="0"/>
+    <w:lsdException w:name="Medium Grid 3 Accent 6" w:semiHidden="0" w:uiPriority="69" w:unhideWhenUsed="0"/>
+    <w:lsdException w:name="Dark List Accent 6" w:semiHidden="0" w:uiPriority="70" w:unhideWhenUsed="0"/>
+    <w:lsdException w:name="Colorful Shading Accent 6" w:semiHidden="0" w:uiPriority="71" w:unhideWhenUsed="0"/>
+    <w:lsdException w:name="Colorful List Accent 6" w:semiHidden="0" w:uiPriority="72" w:unhideWhenUsed="0"/>
+    <w:lsdException w:name="Colorful Grid Accent 6" w:semiHidden="0" w:uiPriority="73" w:unhideWhenUsed="0"/>
+    <w:lsdException w:name="Subtle Emphasis" w:semiHidden="0" w:uiPriority="19" w:unhideWhenUsed="0"/>
+    <w:lsdException w:name="Intense Emphasis" w:semiHidden="0" w:uiPriority="21" w:unhideWhenUsed="0"/>
+    <w:lsdException w:name="Subtle Reference" w:semiHidden="0" w:uiPriority="31" w:unhideWhenUsed="0"/>
+    <w:lsdException w:name="Intense Reference" w:semiHidden="0" w:uiPriority="32" w:unhideWhenUsed="0"/>
+    <w:lsdException w:name="Book Title" w:semiHidden="0" w:uiPriority="33" w:unhideWhenUsed="0"/>
+    <w:lsdException w:name="Bibliography" w:uiPriority="37"/>
+    <w:lsdException w:name="TOC Heading" w:uiPriority="39" w:qFormat="1"/>
   </w:latentStyles>
   <w:style w:type="paragraph" w:default="1" w:styleId="Normal">
     <w:name w:val="Normal"/>
@@ -10147,7 +10501,7 @@
 </file>
 
 <file path=customXml/itemProps1.xml><?xml version="1.0" encoding="utf-8"?>
-<ds:datastoreItem xmlns:ds="http://schemas.openxmlformats.org/officeDocument/2006/customXml" ds:itemID="{35FE97A6-66CB-4E25-9D79-5D63E80EE3DE}">
+<ds:datastoreItem xmlns:ds="http://schemas.openxmlformats.org/officeDocument/2006/customXml" ds:itemID="{A2BD0961-0F53-4C54-89C1-208378611546}">
   <ds:schemaRefs>
     <ds:schemaRef ds:uri="http://schemas.openxmlformats.org/officeDocument/2006/bibliography"/>
   </ds:schemaRefs>

</xml_diff>